<commit_message>
Vault Backup: 2024-10-24 11:11:03
</commit_message>
<xml_diff>
--- a/Year 1/Classes/03 - Intro to Programming (Python)/Assessments/Assessment 01 - Intro to Programming (Python)/Assessment 01 - Coversheet.docx
+++ b/Year 1/Classes/03 - Intro to Programming (Python)/Assessments/Assessment 01 - Intro to Programming (Python)/Assessment 01 - Coversheet.docx
@@ -4,7 +4,7 @@
   <w:body>
     <w:p>
       <w:pPr>
-        <w:pStyle w:val="7"/>
+        <w:pStyle w:val="8"/>
         <w:spacing w:line="360" w:lineRule="auto"/>
         <w:jc w:val="both"/>
         <w:rPr>
@@ -28,7 +28,7 @@
     </w:p>
     <w:p>
       <w:pPr>
-        <w:pStyle w:val="7"/>
+        <w:pStyle w:val="8"/>
         <w:widowControl w:val="0"/>
         <w:spacing w:line="360" w:lineRule="auto"/>
         <w:rPr>
@@ -115,7 +115,7 @@
           </w:tcPr>
           <w:p>
             <w:pPr>
-              <w:pStyle w:val="7"/>
+              <w:pStyle w:val="8"/>
               <w:spacing w:line="360" w:lineRule="auto"/>
               <w:ind w:right="283"/>
               <w:jc w:val="right"/>
@@ -155,7 +155,7 @@
           </w:tcPr>
           <w:p>
             <w:pPr>
-              <w:pStyle w:val="7"/>
+              <w:pStyle w:val="8"/>
               <w:spacing w:line="360" w:lineRule="auto"/>
               <w:ind w:firstLine="170"/>
               <w:rPr>
@@ -217,7 +217,7 @@
           </w:tcPr>
           <w:p>
             <w:pPr>
-              <w:pStyle w:val="7"/>
+              <w:pStyle w:val="8"/>
               <w:spacing w:line="360" w:lineRule="auto"/>
               <w:ind w:right="283"/>
               <w:jc w:val="right"/>
@@ -257,7 +257,7 @@
           </w:tcPr>
           <w:p>
             <w:pPr>
-              <w:pStyle w:val="7"/>
+              <w:pStyle w:val="8"/>
               <w:spacing w:line="360" w:lineRule="auto"/>
               <w:ind w:firstLine="170"/>
               <w:rPr>
@@ -336,7 +336,7 @@
           </w:tcPr>
           <w:p>
             <w:pPr>
-              <w:pStyle w:val="7"/>
+              <w:pStyle w:val="8"/>
               <w:spacing w:line="360" w:lineRule="auto"/>
               <w:ind w:right="283"/>
               <w:jc w:val="right"/>
@@ -376,7 +376,7 @@
           </w:tcPr>
           <w:p>
             <w:pPr>
-              <w:pStyle w:val="7"/>
+              <w:pStyle w:val="8"/>
               <w:spacing w:line="360" w:lineRule="auto"/>
               <w:ind w:firstLine="170"/>
               <w:rPr>
@@ -438,7 +438,7 @@
           </w:tcPr>
           <w:p>
             <w:pPr>
-              <w:pStyle w:val="7"/>
+              <w:pStyle w:val="8"/>
               <w:spacing w:line="360" w:lineRule="auto"/>
               <w:ind w:right="283"/>
               <w:jc w:val="right"/>
@@ -480,7 +480,7 @@
           </w:tcPr>
           <w:p>
             <w:pPr>
-              <w:pStyle w:val="7"/>
+              <w:pStyle w:val="8"/>
               <w:spacing w:line="360" w:lineRule="auto"/>
               <w:rPr>
                 <w:rFonts w:ascii="Helvetica Neue" w:hAnsi="Helvetica Neue" w:eastAsia="Helvetica Neue" w:cs="Helvetica Neue"/>
@@ -504,7 +504,7 @@
     </w:tbl>
     <w:p>
       <w:pPr>
-        <w:pStyle w:val="6"/>
+        <w:pStyle w:val="7"/>
         <w:spacing w:line="360" w:lineRule="auto"/>
         <w:rPr>
           <w:rFonts w:ascii="Helvetica Neue Light" w:hAnsi="Helvetica Neue Light" w:eastAsia="Helvetica Neue Light" w:cs="Helvetica Neue Light"/>
@@ -519,7 +519,7 @@
     </w:p>
     <w:p>
       <w:pPr>
-        <w:pStyle w:val="6"/>
+        <w:pStyle w:val="7"/>
         <w:spacing w:line="360" w:lineRule="auto"/>
         <w:rPr>
           <w:rFonts w:ascii="Helvetica Neue Light" w:hAnsi="Helvetica Neue Light" w:eastAsia="Helvetica Neue Light" w:cs="Helvetica Neue Light"/>
@@ -552,7 +552,7 @@
     </w:p>
     <w:tbl>
       <w:tblPr>
-        <w:tblStyle w:val="5"/>
+        <w:tblStyle w:val="6"/>
         <w:tblW w:w="0" w:type="auto"/>
         <w:tblInd w:w="0" w:type="dxa"/>
         <w:tblBorders>
@@ -572,8 +572,8 @@
         </w:tblCellMar>
       </w:tblPr>
       <w:tblGrid>
-        <w:gridCol w:w="5395"/>
-        <w:gridCol w:w="3850"/>
+        <w:gridCol w:w="1607"/>
+        <w:gridCol w:w="7969"/>
       </w:tblGrid>
       <w:tr>
         <w:tblPrEx>
@@ -598,7 +598,7 @@
           </w:tcPr>
           <w:p>
             <w:pPr>
-              <w:pStyle w:val="7"/>
+              <w:pStyle w:val="8"/>
               <w:spacing w:line="360" w:lineRule="auto"/>
               <w:ind w:right="425"/>
               <w:rPr>
@@ -625,7 +625,7 @@
           </w:tcPr>
           <w:p>
             <w:pPr>
-              <w:pStyle w:val="7"/>
+              <w:pStyle w:val="8"/>
               <w:spacing w:line="360" w:lineRule="auto"/>
               <w:ind w:right="425"/>
               <w:rPr>
@@ -672,7 +672,7 @@
           </w:tcPr>
           <w:p>
             <w:pPr>
-              <w:pStyle w:val="7"/>
+              <w:pStyle w:val="8"/>
               <w:spacing w:line="360" w:lineRule="auto"/>
               <w:ind w:right="425"/>
               <w:rPr>
@@ -699,7 +699,7 @@
           </w:tcPr>
           <w:p>
             <w:pPr>
-              <w:pStyle w:val="7"/>
+              <w:pStyle w:val="8"/>
               <w:spacing w:line="360" w:lineRule="auto"/>
               <w:ind w:right="425"/>
               <w:rPr>
@@ -717,8 +717,6 @@
               </w:rPr>
               <w:t>04-24-184</w:t>
             </w:r>
-            <w:bookmarkStart w:id="2" w:name="_GoBack"/>
-            <w:bookmarkEnd w:id="2"/>
           </w:p>
         </w:tc>
       </w:tr>
@@ -745,7 +743,7 @@
           </w:tcPr>
           <w:p>
             <w:pPr>
-              <w:pStyle w:val="7"/>
+              <w:pStyle w:val="8"/>
               <w:spacing w:line="360" w:lineRule="auto"/>
               <w:ind w:right="425"/>
               <w:rPr>
@@ -772,7 +770,7 @@
           </w:tcPr>
           <w:p>
             <w:pPr>
-              <w:pStyle w:val="7"/>
+              <w:pStyle w:val="8"/>
               <w:spacing w:line="360" w:lineRule="auto"/>
               <w:ind w:right="425"/>
               <w:rPr>
@@ -794,7 +792,7 @@
           </w:p>
           <w:p>
             <w:pPr>
-              <w:pStyle w:val="7"/>
+              <w:pStyle w:val="8"/>
               <w:spacing w:line="360" w:lineRule="auto"/>
               <w:ind w:right="425"/>
               <w:rPr>
@@ -818,20 +816,20 @@
           </w:p>
           <w:p>
             <w:pPr>
-              <w:pStyle w:val="7"/>
-              <w:spacing w:line="360" w:lineRule="auto"/>
-              <w:ind w:right="425"/>
-              <w:rPr>
-                <w:rFonts w:ascii="Helvetica Neue Light" w:hAnsi="Helvetica Neue Light" w:eastAsia="Helvetica Neue Light" w:cs="Helvetica Neue Light"/>
-                <w:color w:val="7F7F7F"/>
-                <w:sz w:val="24"/>
-                <w:szCs w:val="24"/>
-              </w:rPr>
-            </w:pPr>
-          </w:p>
-          <w:p>
-            <w:pPr>
-              <w:pStyle w:val="7"/>
+              <w:pStyle w:val="8"/>
+              <w:spacing w:line="360" w:lineRule="auto"/>
+              <w:ind w:right="425"/>
+              <w:rPr>
+                <w:rFonts w:ascii="Helvetica Neue Light" w:hAnsi="Helvetica Neue Light" w:eastAsia="Helvetica Neue Light" w:cs="Helvetica Neue Light"/>
+                <w:color w:val="7F7F7F"/>
+                <w:sz w:val="24"/>
+                <w:szCs w:val="24"/>
+              </w:rPr>
+            </w:pPr>
+          </w:p>
+          <w:p>
+            <w:pPr>
+              <w:pStyle w:val="8"/>
               <w:spacing w:line="360" w:lineRule="auto"/>
               <w:ind w:right="425"/>
               <w:rPr>
@@ -853,7 +851,7 @@
           </w:p>
           <w:p>
             <w:pPr>
-              <w:pStyle w:val="7"/>
+              <w:pStyle w:val="8"/>
               <w:spacing w:line="360" w:lineRule="auto"/>
               <w:ind w:right="425"/>
               <w:rPr>
@@ -877,20 +875,20 @@
           </w:p>
           <w:p>
             <w:pPr>
-              <w:pStyle w:val="7"/>
-              <w:spacing w:line="360" w:lineRule="auto"/>
-              <w:ind w:right="425"/>
-              <w:rPr>
-                <w:rFonts w:ascii="Helvetica Neue Light" w:hAnsi="Helvetica Neue Light" w:eastAsia="Helvetica Neue Light" w:cs="Helvetica Neue Light"/>
-                <w:color w:val="7F7F7F"/>
-                <w:sz w:val="24"/>
-                <w:szCs w:val="24"/>
-              </w:rPr>
-            </w:pPr>
-          </w:p>
-          <w:p>
-            <w:pPr>
-              <w:pStyle w:val="7"/>
+              <w:pStyle w:val="8"/>
+              <w:spacing w:line="360" w:lineRule="auto"/>
+              <w:ind w:right="425"/>
+              <w:rPr>
+                <w:rFonts w:ascii="Helvetica Neue Light" w:hAnsi="Helvetica Neue Light" w:eastAsia="Helvetica Neue Light" w:cs="Helvetica Neue Light"/>
+                <w:color w:val="7F7F7F"/>
+                <w:sz w:val="24"/>
+                <w:szCs w:val="24"/>
+              </w:rPr>
+            </w:pPr>
+          </w:p>
+          <w:p>
+            <w:pPr>
+              <w:pStyle w:val="8"/>
               <w:spacing w:line="360" w:lineRule="auto"/>
               <w:ind w:right="425"/>
               <w:rPr>
@@ -912,7 +910,7 @@
           </w:p>
           <w:p>
             <w:pPr>
-              <w:pStyle w:val="7"/>
+              <w:pStyle w:val="8"/>
               <w:spacing w:line="360" w:lineRule="auto"/>
               <w:ind w:right="425"/>
               <w:rPr>
@@ -935,20 +933,20 @@
           </w:p>
           <w:p>
             <w:pPr>
-              <w:pStyle w:val="7"/>
-              <w:spacing w:line="360" w:lineRule="auto"/>
-              <w:ind w:right="425"/>
-              <w:rPr>
-                <w:rFonts w:ascii="Helvetica Neue Light" w:hAnsi="Helvetica Neue Light" w:eastAsia="Helvetica Neue Light" w:cs="Helvetica Neue Light"/>
-                <w:color w:val="7F7F7F"/>
-                <w:sz w:val="24"/>
-                <w:szCs w:val="24"/>
-              </w:rPr>
-            </w:pPr>
-          </w:p>
-          <w:p>
-            <w:pPr>
-              <w:pStyle w:val="7"/>
+              <w:pStyle w:val="8"/>
+              <w:spacing w:line="360" w:lineRule="auto"/>
+              <w:ind w:right="425"/>
+              <w:rPr>
+                <w:rFonts w:ascii="Helvetica Neue Light" w:hAnsi="Helvetica Neue Light" w:eastAsia="Helvetica Neue Light" w:cs="Helvetica Neue Light"/>
+                <w:color w:val="7F7F7F"/>
+                <w:sz w:val="24"/>
+                <w:szCs w:val="24"/>
+              </w:rPr>
+            </w:pPr>
+          </w:p>
+          <w:p>
+            <w:pPr>
+              <w:pStyle w:val="8"/>
               <w:spacing w:line="360" w:lineRule="auto"/>
               <w:ind w:right="425"/>
               <w:rPr>
@@ -970,7 +968,7 @@
           </w:p>
           <w:p>
             <w:pPr>
-              <w:pStyle w:val="7"/>
+              <w:pStyle w:val="8"/>
               <w:spacing w:line="360" w:lineRule="auto"/>
               <w:ind w:right="425"/>
               <w:rPr>
@@ -993,20 +991,20 @@
           </w:p>
           <w:p>
             <w:pPr>
-              <w:pStyle w:val="7"/>
-              <w:spacing w:line="360" w:lineRule="auto"/>
-              <w:ind w:right="425"/>
-              <w:rPr>
-                <w:rFonts w:ascii="Helvetica Neue Light" w:hAnsi="Helvetica Neue Light" w:eastAsia="Helvetica Neue Light" w:cs="Helvetica Neue Light"/>
-                <w:color w:val="7F7F7F"/>
-                <w:sz w:val="24"/>
-                <w:szCs w:val="24"/>
-              </w:rPr>
-            </w:pPr>
-          </w:p>
-          <w:p>
-            <w:pPr>
-              <w:pStyle w:val="7"/>
+              <w:pStyle w:val="8"/>
+              <w:spacing w:line="360" w:lineRule="auto"/>
+              <w:ind w:right="425"/>
+              <w:rPr>
+                <w:rFonts w:ascii="Helvetica Neue Light" w:hAnsi="Helvetica Neue Light" w:eastAsia="Helvetica Neue Light" w:cs="Helvetica Neue Light"/>
+                <w:color w:val="7F7F7F"/>
+                <w:sz w:val="24"/>
+                <w:szCs w:val="24"/>
+              </w:rPr>
+            </w:pPr>
+          </w:p>
+          <w:p>
+            <w:pPr>
+              <w:pStyle w:val="8"/>
               <w:spacing w:line="360" w:lineRule="auto"/>
               <w:ind w:right="425"/>
               <w:rPr>
@@ -1028,17 +1026,9 @@
           </w:p>
           <w:p>
             <w:pPr>
-              <w:pStyle w:val="7"/>
-              <w:spacing w:line="360" w:lineRule="auto"/>
-              <w:ind w:right="425"/>
-              <w:rPr>
-                <w:rFonts w:ascii="Helvetica Neue Light" w:hAnsi="Helvetica Neue Light" w:eastAsia="Helvetica Neue Light" w:cs="Helvetica Neue Light"/>
-                <w:color w:val="7F7F7F"/>
-                <w:sz w:val="24"/>
-                <w:szCs w:val="24"/>
-              </w:rPr>
-            </w:pPr>
-            <w:r>
+              <w:pStyle w:val="8"/>
+              <w:spacing w:line="360" w:lineRule="auto"/>
+              <w:ind w:right="425"/>
               <w:rPr>
                 <w:rFonts w:hint="default" w:ascii="Helvetica Neue Light" w:hAnsi="Helvetica Neue Light" w:eastAsia="Helvetica Neue Light" w:cs="Helvetica Neue Light"/>
                 <w:color w:val="7F7F7F"/>
@@ -1046,12 +1036,37 @@
                 <w:szCs w:val="24"/>
                 <w:lang w:val="en-US"/>
               </w:rPr>
+            </w:pPr>
+            <w:r>
+              <w:rPr>
+                <w:rFonts w:hint="default" w:ascii="Helvetica Neue Light" w:hAnsi="Helvetica Neue Light" w:eastAsia="Helvetica Neue Light" w:cs="Helvetica Neue Light"/>
+                <w:color w:val="7F7F7F"/>
+                <w:sz w:val="24"/>
+                <w:szCs w:val="24"/>
+                <w:lang w:val="en-US"/>
+              </w:rPr>
               <w:t>Complete</w:t>
             </w:r>
           </w:p>
           <w:p>
             <w:pPr>
-              <w:pStyle w:val="7"/>
+              <w:pStyle w:val="8"/>
+              <w:spacing w:line="360" w:lineRule="auto"/>
+              <w:ind w:right="425"/>
+              <w:rPr>
+                <w:rFonts w:hint="default" w:ascii="Helvetica Neue Light" w:hAnsi="Helvetica Neue Light" w:eastAsia="Helvetica Neue Light" w:cs="Helvetica Neue Light"/>
+                <w:color w:val="7F7F7F"/>
+                <w:sz w:val="24"/>
+                <w:szCs w:val="24"/>
+                <w:lang w:val="en-US"/>
+              </w:rPr>
+            </w:pPr>
+            <w:bookmarkStart w:id="2" w:name="_GoBack"/>
+            <w:bookmarkEnd w:id="2"/>
+          </w:p>
+          <w:p>
+            <w:pPr>
+              <w:pStyle w:val="8"/>
               <w:spacing w:line="360" w:lineRule="auto"/>
               <w:ind w:right="425"/>
               <w:rPr>
@@ -1073,33 +1088,43 @@
           </w:p>
           <w:p>
             <w:pPr>
-              <w:pStyle w:val="7"/>
-              <w:spacing w:line="360" w:lineRule="auto"/>
-              <w:ind w:right="425"/>
-              <w:rPr>
-                <w:rFonts w:ascii="Helvetica Neue Light" w:hAnsi="Helvetica Neue Light" w:eastAsia="Helvetica Neue Light" w:cs="Helvetica Neue Light"/>
-                <w:color w:val="7F7F7F"/>
-                <w:sz w:val="24"/>
-                <w:szCs w:val="24"/>
-              </w:rPr>
-            </w:pPr>
-          </w:p>
-          <w:p>
-            <w:pPr>
-              <w:pStyle w:val="7"/>
-              <w:spacing w:line="360" w:lineRule="auto"/>
-              <w:ind w:right="425"/>
-              <w:rPr>
-                <w:rFonts w:ascii="Helvetica Neue Light" w:hAnsi="Helvetica Neue Light" w:eastAsia="Helvetica Neue Light" w:cs="Helvetica Neue Light"/>
-                <w:color w:val="7F7F7F"/>
-                <w:sz w:val="24"/>
-                <w:szCs w:val="24"/>
-              </w:rPr>
-            </w:pPr>
-          </w:p>
-          <w:p>
-            <w:pPr>
-              <w:pStyle w:val="7"/>
+              <w:pStyle w:val="8"/>
+              <w:spacing w:line="360" w:lineRule="auto"/>
+              <w:ind w:right="425"/>
+              <w:rPr>
+                <w:rFonts w:ascii="Helvetica Neue Light" w:hAnsi="Helvetica Neue Light" w:eastAsia="Helvetica Neue Light" w:cs="Helvetica Neue Light"/>
+                <w:color w:val="7F7F7F"/>
+                <w:sz w:val="24"/>
+                <w:szCs w:val="24"/>
+              </w:rPr>
+            </w:pPr>
+            <w:r>
+              <w:rPr>
+                <w:rFonts w:hint="default" w:ascii="Helvetica Neue Light" w:hAnsi="Helvetica Neue Light" w:eastAsia="Helvetica Neue Light" w:cs="Helvetica Neue Light"/>
+                <w:color w:val="7F7F7F"/>
+                <w:sz w:val="24"/>
+                <w:szCs w:val="24"/>
+                <w:lang w:val="en-US"/>
+              </w:rPr>
+              <w:t>Complete</w:t>
+            </w:r>
+          </w:p>
+          <w:p>
+            <w:pPr>
+              <w:pStyle w:val="8"/>
+              <w:spacing w:line="360" w:lineRule="auto"/>
+              <w:ind w:right="425"/>
+              <w:rPr>
+                <w:rFonts w:ascii="Helvetica Neue Light" w:hAnsi="Helvetica Neue Light" w:eastAsia="Helvetica Neue Light" w:cs="Helvetica Neue Light"/>
+                <w:color w:val="7F7F7F"/>
+                <w:sz w:val="24"/>
+                <w:szCs w:val="24"/>
+              </w:rPr>
+            </w:pPr>
+          </w:p>
+          <w:p>
+            <w:pPr>
+              <w:pStyle w:val="8"/>
               <w:spacing w:line="360" w:lineRule="auto"/>
               <w:ind w:right="425"/>
               <w:rPr>
@@ -1121,33 +1146,43 @@
           </w:p>
           <w:p>
             <w:pPr>
-              <w:pStyle w:val="7"/>
-              <w:spacing w:line="360" w:lineRule="auto"/>
-              <w:ind w:right="425"/>
-              <w:rPr>
-                <w:rFonts w:ascii="Helvetica Neue Light" w:hAnsi="Helvetica Neue Light" w:eastAsia="Helvetica Neue Light" w:cs="Helvetica Neue Light"/>
-                <w:color w:val="7F7F7F"/>
-                <w:sz w:val="24"/>
-                <w:szCs w:val="24"/>
-              </w:rPr>
-            </w:pPr>
-          </w:p>
-          <w:p>
-            <w:pPr>
-              <w:pStyle w:val="7"/>
-              <w:spacing w:line="360" w:lineRule="auto"/>
-              <w:ind w:right="425"/>
-              <w:rPr>
-                <w:rFonts w:ascii="Helvetica Neue Light" w:hAnsi="Helvetica Neue Light" w:eastAsia="Helvetica Neue Light" w:cs="Helvetica Neue Light"/>
-                <w:color w:val="7F7F7F"/>
-                <w:sz w:val="24"/>
-                <w:szCs w:val="24"/>
-              </w:rPr>
-            </w:pPr>
-          </w:p>
-          <w:p>
-            <w:pPr>
-              <w:pStyle w:val="7"/>
+              <w:pStyle w:val="8"/>
+              <w:spacing w:line="360" w:lineRule="auto"/>
+              <w:ind w:right="425"/>
+              <w:rPr>
+                <w:rFonts w:ascii="Helvetica Neue Light" w:hAnsi="Helvetica Neue Light" w:eastAsia="Helvetica Neue Light" w:cs="Helvetica Neue Light"/>
+                <w:color w:val="7F7F7F"/>
+                <w:sz w:val="24"/>
+                <w:szCs w:val="24"/>
+              </w:rPr>
+            </w:pPr>
+            <w:r>
+              <w:rPr>
+                <w:rFonts w:hint="default" w:ascii="Helvetica Neue Light" w:hAnsi="Helvetica Neue Light" w:eastAsia="Helvetica Neue Light" w:cs="Helvetica Neue Light"/>
+                <w:color w:val="7F7F7F"/>
+                <w:sz w:val="24"/>
+                <w:szCs w:val="24"/>
+                <w:lang w:val="en-US"/>
+              </w:rPr>
+              <w:t>Complete</w:t>
+            </w:r>
+          </w:p>
+          <w:p>
+            <w:pPr>
+              <w:pStyle w:val="8"/>
+              <w:spacing w:line="360" w:lineRule="auto"/>
+              <w:ind w:right="425"/>
+              <w:rPr>
+                <w:rFonts w:ascii="Helvetica Neue Light" w:hAnsi="Helvetica Neue Light" w:eastAsia="Helvetica Neue Light" w:cs="Helvetica Neue Light"/>
+                <w:color w:val="7F7F7F"/>
+                <w:sz w:val="24"/>
+                <w:szCs w:val="24"/>
+              </w:rPr>
+            </w:pPr>
+          </w:p>
+          <w:p>
+            <w:pPr>
+              <w:pStyle w:val="8"/>
               <w:spacing w:line="360" w:lineRule="auto"/>
               <w:ind w:right="425"/>
               <w:rPr>
@@ -1169,33 +1204,43 @@
           </w:p>
           <w:p>
             <w:pPr>
-              <w:pStyle w:val="7"/>
-              <w:spacing w:line="360" w:lineRule="auto"/>
-              <w:ind w:right="425"/>
-              <w:rPr>
-                <w:rFonts w:ascii="Helvetica Neue Light" w:hAnsi="Helvetica Neue Light" w:eastAsia="Helvetica Neue Light" w:cs="Helvetica Neue Light"/>
-                <w:color w:val="7F7F7F"/>
-                <w:sz w:val="24"/>
-                <w:szCs w:val="24"/>
-              </w:rPr>
-            </w:pPr>
-          </w:p>
-          <w:p>
-            <w:pPr>
-              <w:pStyle w:val="7"/>
-              <w:spacing w:line="360" w:lineRule="auto"/>
-              <w:ind w:right="425"/>
-              <w:rPr>
-                <w:rFonts w:ascii="Helvetica Neue Light" w:hAnsi="Helvetica Neue Light" w:eastAsia="Helvetica Neue Light" w:cs="Helvetica Neue Light"/>
-                <w:color w:val="7F7F7F"/>
-                <w:sz w:val="24"/>
-                <w:szCs w:val="24"/>
-              </w:rPr>
-            </w:pPr>
-          </w:p>
-          <w:p>
-            <w:pPr>
-              <w:pStyle w:val="7"/>
+              <w:pStyle w:val="8"/>
+              <w:spacing w:line="360" w:lineRule="auto"/>
+              <w:ind w:right="425"/>
+              <w:rPr>
+                <w:rFonts w:ascii="Helvetica Neue Light" w:hAnsi="Helvetica Neue Light" w:eastAsia="Helvetica Neue Light" w:cs="Helvetica Neue Light"/>
+                <w:color w:val="7F7F7F"/>
+                <w:sz w:val="24"/>
+                <w:szCs w:val="24"/>
+              </w:rPr>
+            </w:pPr>
+            <w:r>
+              <w:rPr>
+                <w:rFonts w:hint="default" w:ascii="Helvetica Neue Light" w:hAnsi="Helvetica Neue Light" w:eastAsia="Helvetica Neue Light" w:cs="Helvetica Neue Light"/>
+                <w:color w:val="7F7F7F"/>
+                <w:sz w:val="24"/>
+                <w:szCs w:val="24"/>
+                <w:lang w:val="en-US"/>
+              </w:rPr>
+              <w:t>Complete</w:t>
+            </w:r>
+          </w:p>
+          <w:p>
+            <w:pPr>
+              <w:pStyle w:val="8"/>
+              <w:spacing w:line="360" w:lineRule="auto"/>
+              <w:ind w:right="425"/>
+              <w:rPr>
+                <w:rFonts w:ascii="Helvetica Neue Light" w:hAnsi="Helvetica Neue Light" w:eastAsia="Helvetica Neue Light" w:cs="Helvetica Neue Light"/>
+                <w:color w:val="7F7F7F"/>
+                <w:sz w:val="24"/>
+                <w:szCs w:val="24"/>
+              </w:rPr>
+            </w:pPr>
+          </w:p>
+          <w:p>
+            <w:pPr>
+              <w:pStyle w:val="8"/>
               <w:spacing w:line="360" w:lineRule="auto"/>
               <w:ind w:right="425"/>
               <w:rPr>
@@ -1217,33 +1262,43 @@
           </w:p>
           <w:p>
             <w:pPr>
-              <w:pStyle w:val="7"/>
-              <w:spacing w:line="360" w:lineRule="auto"/>
-              <w:ind w:right="425"/>
-              <w:rPr>
-                <w:rFonts w:ascii="Helvetica Neue Light" w:hAnsi="Helvetica Neue Light" w:eastAsia="Helvetica Neue Light" w:cs="Helvetica Neue Light"/>
-                <w:color w:val="7F7F7F"/>
-                <w:sz w:val="24"/>
-                <w:szCs w:val="24"/>
-              </w:rPr>
-            </w:pPr>
-          </w:p>
-          <w:p>
-            <w:pPr>
-              <w:pStyle w:val="7"/>
-              <w:spacing w:line="360" w:lineRule="auto"/>
-              <w:ind w:right="425"/>
-              <w:rPr>
-                <w:rFonts w:ascii="Helvetica Neue Light" w:hAnsi="Helvetica Neue Light" w:eastAsia="Helvetica Neue Light" w:cs="Helvetica Neue Light"/>
-                <w:color w:val="7F7F7F"/>
-                <w:sz w:val="24"/>
-                <w:szCs w:val="24"/>
-              </w:rPr>
-            </w:pPr>
-          </w:p>
-          <w:p>
-            <w:pPr>
-              <w:pStyle w:val="7"/>
+              <w:pStyle w:val="8"/>
+              <w:spacing w:line="360" w:lineRule="auto"/>
+              <w:ind w:right="425"/>
+              <w:rPr>
+                <w:rFonts w:ascii="Helvetica Neue Light" w:hAnsi="Helvetica Neue Light" w:eastAsia="Helvetica Neue Light" w:cs="Helvetica Neue Light"/>
+                <w:color w:val="7F7F7F"/>
+                <w:sz w:val="24"/>
+                <w:szCs w:val="24"/>
+              </w:rPr>
+            </w:pPr>
+            <w:r>
+              <w:rPr>
+                <w:rFonts w:hint="default" w:ascii="Helvetica Neue Light" w:hAnsi="Helvetica Neue Light" w:eastAsia="Helvetica Neue Light" w:cs="Helvetica Neue Light"/>
+                <w:color w:val="7F7F7F"/>
+                <w:sz w:val="24"/>
+                <w:szCs w:val="24"/>
+                <w:lang w:val="en-US"/>
+              </w:rPr>
+              <w:t>Complete</w:t>
+            </w:r>
+          </w:p>
+          <w:p>
+            <w:pPr>
+              <w:pStyle w:val="8"/>
+              <w:spacing w:line="360" w:lineRule="auto"/>
+              <w:ind w:right="425"/>
+              <w:rPr>
+                <w:rFonts w:ascii="Helvetica Neue Light" w:hAnsi="Helvetica Neue Light" w:eastAsia="Helvetica Neue Light" w:cs="Helvetica Neue Light"/>
+                <w:color w:val="7F7F7F"/>
+                <w:sz w:val="24"/>
+                <w:szCs w:val="24"/>
+              </w:rPr>
+            </w:pPr>
+          </w:p>
+          <w:p>
+            <w:pPr>
+              <w:pStyle w:val="8"/>
               <w:spacing w:line="360" w:lineRule="auto"/>
               <w:ind w:right="425"/>
               <w:rPr>
@@ -1265,33 +1320,43 @@
           </w:p>
           <w:p>
             <w:pPr>
-              <w:pStyle w:val="7"/>
-              <w:spacing w:line="360" w:lineRule="auto"/>
-              <w:ind w:right="425"/>
-              <w:rPr>
-                <w:rFonts w:ascii="Helvetica Neue Light" w:hAnsi="Helvetica Neue Light" w:eastAsia="Helvetica Neue Light" w:cs="Helvetica Neue Light"/>
-                <w:color w:val="7F7F7F"/>
-                <w:sz w:val="24"/>
-                <w:szCs w:val="24"/>
-              </w:rPr>
-            </w:pPr>
-          </w:p>
-          <w:p>
-            <w:pPr>
-              <w:pStyle w:val="7"/>
-              <w:spacing w:line="360" w:lineRule="auto"/>
-              <w:ind w:right="425"/>
-              <w:rPr>
-                <w:rFonts w:ascii="Helvetica Neue Light" w:hAnsi="Helvetica Neue Light" w:eastAsia="Helvetica Neue Light" w:cs="Helvetica Neue Light"/>
-                <w:color w:val="7F7F7F"/>
-                <w:sz w:val="24"/>
-                <w:szCs w:val="24"/>
-              </w:rPr>
-            </w:pPr>
-          </w:p>
-          <w:p>
-            <w:pPr>
-              <w:pStyle w:val="7"/>
+              <w:pStyle w:val="8"/>
+              <w:spacing w:line="360" w:lineRule="auto"/>
+              <w:ind w:right="425"/>
+              <w:rPr>
+                <w:rFonts w:ascii="Helvetica Neue Light" w:hAnsi="Helvetica Neue Light" w:eastAsia="Helvetica Neue Light" w:cs="Helvetica Neue Light"/>
+                <w:color w:val="7F7F7F"/>
+                <w:sz w:val="24"/>
+                <w:szCs w:val="24"/>
+              </w:rPr>
+            </w:pPr>
+            <w:r>
+              <w:rPr>
+                <w:rFonts w:hint="default" w:ascii="Helvetica Neue Light" w:hAnsi="Helvetica Neue Light" w:eastAsia="Helvetica Neue Light" w:cs="Helvetica Neue Light"/>
+                <w:color w:val="7F7F7F"/>
+                <w:sz w:val="24"/>
+                <w:szCs w:val="24"/>
+                <w:lang w:val="en-US"/>
+              </w:rPr>
+              <w:t>Complete</w:t>
+            </w:r>
+          </w:p>
+          <w:p>
+            <w:pPr>
+              <w:pStyle w:val="8"/>
+              <w:spacing w:line="360" w:lineRule="auto"/>
+              <w:ind w:right="425"/>
+              <w:rPr>
+                <w:rFonts w:ascii="Helvetica Neue Light" w:hAnsi="Helvetica Neue Light" w:eastAsia="Helvetica Neue Light" w:cs="Helvetica Neue Light"/>
+                <w:color w:val="7F7F7F"/>
+                <w:sz w:val="24"/>
+                <w:szCs w:val="24"/>
+              </w:rPr>
+            </w:pPr>
+          </w:p>
+          <w:p>
+            <w:pPr>
+              <w:pStyle w:val="8"/>
               <w:spacing w:line="360" w:lineRule="auto"/>
               <w:ind w:right="425"/>
               <w:rPr>
@@ -1327,7 +1392,7 @@
           </w:tcPr>
           <w:p>
             <w:pPr>
-              <w:pStyle w:val="7"/>
+              <w:pStyle w:val="8"/>
               <w:spacing w:line="360" w:lineRule="auto"/>
               <w:ind w:right="425"/>
               <w:rPr>
@@ -1354,16 +1419,26 @@
           </w:tcPr>
           <w:p>
             <w:pPr>
-              <w:pStyle w:val="7"/>
-              <w:spacing w:line="360" w:lineRule="auto"/>
-              <w:ind w:right="425"/>
-              <w:rPr>
-                <w:rFonts w:ascii="Helvetica Neue Light" w:hAnsi="Helvetica Neue Light" w:eastAsia="Helvetica Neue Light" w:cs="Helvetica Neue Light"/>
-                <w:color w:val="7F7F7F"/>
-                <w:sz w:val="24"/>
-                <w:szCs w:val="24"/>
-              </w:rPr>
-            </w:pPr>
+              <w:pStyle w:val="8"/>
+              <w:spacing w:line="360" w:lineRule="auto"/>
+              <w:ind w:right="425"/>
+              <w:rPr>
+                <w:rFonts w:ascii="Helvetica Neue Light" w:hAnsi="Helvetica Neue Light" w:eastAsia="Helvetica Neue Light" w:cs="Helvetica Neue Light"/>
+                <w:color w:val="7F7F7F"/>
+                <w:sz w:val="24"/>
+                <w:szCs w:val="24"/>
+              </w:rPr>
+            </w:pPr>
+            <w:r>
+              <w:rPr>
+                <w:rFonts w:ascii="SimSun" w:hAnsi="SimSun" w:eastAsia="SimSun" w:cs="SimSun"/>
+                <w:color w:val="auto"/>
+                <w:sz w:val="24"/>
+                <w:szCs w:val="24"/>
+                <w:u w:val="none"/>
+              </w:rPr>
+              <w:t>Eldeston/Creative-Computing</w:t>
+            </w:r>
           </w:p>
         </w:tc>
       </w:tr>
@@ -1390,7 +1465,7 @@
           </w:tcPr>
           <w:p>
             <w:pPr>
-              <w:pStyle w:val="7"/>
+              <w:pStyle w:val="8"/>
               <w:spacing w:line="360" w:lineRule="auto"/>
               <w:ind w:right="425"/>
               <w:rPr>
@@ -1417,16 +1492,25 @@
           </w:tcPr>
           <w:p>
             <w:pPr>
-              <w:pStyle w:val="7"/>
-              <w:spacing w:line="360" w:lineRule="auto"/>
-              <w:ind w:right="425"/>
-              <w:rPr>
-                <w:rFonts w:ascii="Helvetica Neue Light" w:hAnsi="Helvetica Neue Light" w:eastAsia="Helvetica Neue Light" w:cs="Helvetica Neue Light"/>
-                <w:color w:val="7F7F7F"/>
-                <w:sz w:val="24"/>
-                <w:szCs w:val="24"/>
-              </w:rPr>
-            </w:pPr>
+              <w:pStyle w:val="8"/>
+              <w:spacing w:line="360" w:lineRule="auto"/>
+              <w:ind w:right="425"/>
+              <w:rPr>
+                <w:rFonts w:ascii="Helvetica Neue Light" w:hAnsi="Helvetica Neue Light" w:eastAsia="Helvetica Neue Light" w:cs="Helvetica Neue Light"/>
+                <w:color w:val="7F7F7F"/>
+                <w:sz w:val="24"/>
+                <w:szCs w:val="24"/>
+              </w:rPr>
+            </w:pPr>
+            <w:r>
+              <w:rPr>
+                <w:rFonts w:hint="default" w:ascii="Helvetica Neue Light" w:hAnsi="Helvetica Neue Light" w:eastAsia="Helvetica Neue Light"/>
+                <w:color w:val="7F7F7F"/>
+                <w:sz w:val="24"/>
+                <w:szCs w:val="24"/>
+              </w:rPr>
+              <w:t>https://github.com/Eldeston/Creative-Computing</w:t>
+            </w:r>
           </w:p>
         </w:tc>
       </w:tr>
@@ -1453,7 +1537,7 @@
           </w:tcPr>
           <w:p>
             <w:pPr>
-              <w:pStyle w:val="7"/>
+              <w:pStyle w:val="8"/>
               <w:spacing w:line="360" w:lineRule="auto"/>
               <w:ind w:right="425"/>
               <w:rPr>
@@ -1480,177 +1564,180 @@
           </w:tcPr>
           <w:p>
             <w:pPr>
-              <w:pStyle w:val="7"/>
-              <w:spacing w:line="360" w:lineRule="auto"/>
-              <w:ind w:right="425"/>
-              <w:jc w:val="both"/>
-              <w:rPr>
-                <w:rFonts w:ascii="Helvetica Neue Light" w:hAnsi="Helvetica Neue Light" w:eastAsia="Helvetica Neue Light" w:cs="Helvetica Neue Light"/>
-                <w:color w:val="7F7F7F"/>
-                <w:sz w:val="24"/>
-                <w:szCs w:val="24"/>
-              </w:rPr>
-            </w:pPr>
-          </w:p>
-          <w:p>
-            <w:pPr>
-              <w:pStyle w:val="7"/>
-              <w:spacing w:line="360" w:lineRule="auto"/>
-              <w:ind w:right="425"/>
-              <w:rPr>
-                <w:rFonts w:ascii="Helvetica Neue Light" w:hAnsi="Helvetica Neue Light" w:eastAsia="Helvetica Neue Light" w:cs="Helvetica Neue Light"/>
-                <w:color w:val="7F7F7F"/>
-                <w:sz w:val="24"/>
-                <w:szCs w:val="24"/>
-              </w:rPr>
-            </w:pPr>
-          </w:p>
-          <w:p>
-            <w:pPr>
-              <w:pStyle w:val="7"/>
-              <w:spacing w:line="360" w:lineRule="auto"/>
-              <w:ind w:right="425"/>
-              <w:rPr>
-                <w:rFonts w:ascii="Helvetica Neue Light" w:hAnsi="Helvetica Neue Light" w:eastAsia="Helvetica Neue Light" w:cs="Helvetica Neue Light"/>
-                <w:color w:val="7F7F7F"/>
-                <w:sz w:val="24"/>
-                <w:szCs w:val="24"/>
-              </w:rPr>
-            </w:pPr>
-          </w:p>
-          <w:p>
-            <w:pPr>
-              <w:pStyle w:val="7"/>
-              <w:spacing w:line="360" w:lineRule="auto"/>
-              <w:ind w:right="425"/>
-              <w:rPr>
-                <w:rFonts w:ascii="Helvetica Neue Light" w:hAnsi="Helvetica Neue Light" w:eastAsia="Helvetica Neue Light" w:cs="Helvetica Neue Light"/>
-                <w:color w:val="7F7F7F"/>
-                <w:sz w:val="24"/>
-                <w:szCs w:val="24"/>
-              </w:rPr>
-            </w:pPr>
-          </w:p>
-          <w:p>
-            <w:pPr>
-              <w:pStyle w:val="7"/>
-              <w:spacing w:line="360" w:lineRule="auto"/>
-              <w:ind w:right="425"/>
-              <w:rPr>
-                <w:rFonts w:ascii="Helvetica Neue Light" w:hAnsi="Helvetica Neue Light" w:eastAsia="Helvetica Neue Light" w:cs="Helvetica Neue Light"/>
-                <w:color w:val="7F7F7F"/>
-                <w:sz w:val="24"/>
-                <w:szCs w:val="24"/>
-              </w:rPr>
-            </w:pPr>
-          </w:p>
-          <w:p>
-            <w:pPr>
-              <w:pStyle w:val="7"/>
-              <w:spacing w:line="360" w:lineRule="auto"/>
-              <w:ind w:right="425"/>
-              <w:rPr>
-                <w:rFonts w:ascii="Helvetica Neue Light" w:hAnsi="Helvetica Neue Light" w:eastAsia="Helvetica Neue Light" w:cs="Helvetica Neue Light"/>
-                <w:color w:val="7F7F7F"/>
-                <w:sz w:val="24"/>
-                <w:szCs w:val="24"/>
-              </w:rPr>
-            </w:pPr>
-          </w:p>
-          <w:p>
-            <w:pPr>
-              <w:pStyle w:val="7"/>
-              <w:spacing w:line="360" w:lineRule="auto"/>
-              <w:ind w:right="425"/>
-              <w:rPr>
-                <w:rFonts w:ascii="Helvetica Neue Light" w:hAnsi="Helvetica Neue Light" w:eastAsia="Helvetica Neue Light" w:cs="Helvetica Neue Light"/>
-                <w:color w:val="7F7F7F"/>
-                <w:sz w:val="24"/>
-                <w:szCs w:val="24"/>
-              </w:rPr>
-            </w:pPr>
-          </w:p>
-          <w:p>
-            <w:pPr>
-              <w:pStyle w:val="7"/>
-              <w:spacing w:line="360" w:lineRule="auto"/>
-              <w:ind w:right="425"/>
-              <w:rPr>
-                <w:rFonts w:ascii="Helvetica Neue Light" w:hAnsi="Helvetica Neue Light" w:eastAsia="Helvetica Neue Light" w:cs="Helvetica Neue Light"/>
-                <w:color w:val="7F7F7F"/>
-                <w:sz w:val="24"/>
-                <w:szCs w:val="24"/>
-              </w:rPr>
-            </w:pPr>
-          </w:p>
-          <w:p>
-            <w:pPr>
-              <w:pStyle w:val="7"/>
-              <w:spacing w:line="360" w:lineRule="auto"/>
-              <w:ind w:right="425"/>
-              <w:rPr>
-                <w:rFonts w:ascii="Helvetica Neue Light" w:hAnsi="Helvetica Neue Light" w:eastAsia="Helvetica Neue Light" w:cs="Helvetica Neue Light"/>
-                <w:color w:val="7F7F7F"/>
-                <w:sz w:val="24"/>
-                <w:szCs w:val="24"/>
-              </w:rPr>
-            </w:pPr>
-          </w:p>
-          <w:p>
-            <w:pPr>
-              <w:pStyle w:val="7"/>
-              <w:spacing w:line="360" w:lineRule="auto"/>
-              <w:ind w:right="425"/>
-              <w:rPr>
-                <w:rFonts w:ascii="Helvetica Neue Light" w:hAnsi="Helvetica Neue Light" w:eastAsia="Helvetica Neue Light" w:cs="Helvetica Neue Light"/>
-                <w:color w:val="7F7F7F"/>
-                <w:sz w:val="24"/>
-                <w:szCs w:val="24"/>
-              </w:rPr>
-            </w:pPr>
-          </w:p>
-          <w:p>
-            <w:pPr>
-              <w:pStyle w:val="7"/>
-              <w:spacing w:line="360" w:lineRule="auto"/>
-              <w:ind w:right="425"/>
-              <w:rPr>
-                <w:rFonts w:ascii="Helvetica Neue Light" w:hAnsi="Helvetica Neue Light" w:eastAsia="Helvetica Neue Light" w:cs="Helvetica Neue Light"/>
-                <w:color w:val="7F7F7F"/>
-                <w:sz w:val="24"/>
-                <w:szCs w:val="24"/>
-              </w:rPr>
-            </w:pPr>
-          </w:p>
-          <w:p>
-            <w:pPr>
-              <w:pStyle w:val="7"/>
-              <w:spacing w:line="360" w:lineRule="auto"/>
-              <w:ind w:right="425"/>
-              <w:rPr>
-                <w:rFonts w:ascii="Helvetica Neue Light" w:hAnsi="Helvetica Neue Light" w:eastAsia="Helvetica Neue Light" w:cs="Helvetica Neue Light"/>
-                <w:color w:val="7F7F7F"/>
-                <w:sz w:val="24"/>
-                <w:szCs w:val="24"/>
-              </w:rPr>
-            </w:pPr>
-          </w:p>
-          <w:p>
-            <w:pPr>
-              <w:pStyle w:val="7"/>
-              <w:spacing w:line="360" w:lineRule="auto"/>
-              <w:ind w:right="425"/>
-              <w:rPr>
-                <w:rFonts w:ascii="Helvetica Neue Light" w:hAnsi="Helvetica Neue Light" w:eastAsia="Helvetica Neue Light" w:cs="Helvetica Neue Light"/>
-                <w:color w:val="7F7F7F"/>
-                <w:sz w:val="24"/>
-                <w:szCs w:val="24"/>
-              </w:rPr>
-            </w:pPr>
-          </w:p>
-          <w:p>
-            <w:pPr>
-              <w:pStyle w:val="7"/>
+              <w:pStyle w:val="8"/>
+              <w:spacing w:line="360" w:lineRule="auto"/>
+              <w:ind w:right="425"/>
+              <w:rPr>
+                <w:rFonts w:ascii="Helvetica Neue Light" w:hAnsi="Helvetica Neue Light" w:eastAsia="Helvetica Neue Light" w:cs="Helvetica Neue Light"/>
+                <w:color w:val="7F7F7F"/>
+                <w:sz w:val="24"/>
+                <w:szCs w:val="24"/>
+              </w:rPr>
+            </w:pPr>
+            <w:r>
+              <w:drawing>
+                <wp:inline distT="0" distB="0" distL="114300" distR="114300">
+                  <wp:extent cx="5486400" cy="2948940"/>
+                  <wp:effectExtent l="0" t="0" r="0" b="3810"/>
+                  <wp:docPr id="1" name="Picture 1"/>
+                  <wp:cNvGraphicFramePr>
+                    <a:graphicFrameLocks xmlns:a="http://schemas.openxmlformats.org/drawingml/2006/main" noChangeAspect="1"/>
+                  </wp:cNvGraphicFramePr>
+                  <a:graphic xmlns:a="http://schemas.openxmlformats.org/drawingml/2006/main">
+                    <a:graphicData uri="http://schemas.openxmlformats.org/drawingml/2006/picture">
+                      <pic:pic xmlns:pic="http://schemas.openxmlformats.org/drawingml/2006/picture">
+                        <pic:nvPicPr>
+                          <pic:cNvPr id="1" name="Picture 1"/>
+                          <pic:cNvPicPr>
+                            <a:picLocks noChangeAspect="1"/>
+                          </pic:cNvPicPr>
+                        </pic:nvPicPr>
+                        <pic:blipFill>
+                          <a:blip r:embed="rId6"/>
+                          <a:stretch>
+                            <a:fillRect/>
+                          </a:stretch>
+                        </pic:blipFill>
+                        <pic:spPr>
+                          <a:xfrm>
+                            <a:off x="0" y="0"/>
+                            <a:ext cx="5486400" cy="2948940"/>
+                          </a:xfrm>
+                          <a:prstGeom prst="rect">
+                            <a:avLst/>
+                          </a:prstGeom>
+                          <a:noFill/>
+                          <a:ln>
+                            <a:noFill/>
+                          </a:ln>
+                        </pic:spPr>
+                      </pic:pic>
+                    </a:graphicData>
+                  </a:graphic>
+                </wp:inline>
+              </w:drawing>
+            </w:r>
+          </w:p>
+          <w:p>
+            <w:pPr>
+              <w:pStyle w:val="8"/>
+              <w:spacing w:line="360" w:lineRule="auto"/>
+              <w:ind w:right="425"/>
+              <w:rPr>
+                <w:rFonts w:ascii="Helvetica Neue Light" w:hAnsi="Helvetica Neue Light" w:eastAsia="Helvetica Neue Light" w:cs="Helvetica Neue Light"/>
+                <w:color w:val="7F7F7F"/>
+                <w:sz w:val="24"/>
+                <w:szCs w:val="24"/>
+              </w:rPr>
+            </w:pPr>
+          </w:p>
+          <w:p>
+            <w:pPr>
+              <w:pStyle w:val="8"/>
+              <w:spacing w:line="360" w:lineRule="auto"/>
+              <w:ind w:right="425"/>
+              <w:rPr>
+                <w:rFonts w:ascii="Helvetica Neue Light" w:hAnsi="Helvetica Neue Light" w:eastAsia="Helvetica Neue Light" w:cs="Helvetica Neue Light"/>
+                <w:color w:val="7F7F7F"/>
+                <w:sz w:val="24"/>
+                <w:szCs w:val="24"/>
+              </w:rPr>
+            </w:pPr>
+          </w:p>
+          <w:p>
+            <w:pPr>
+              <w:pStyle w:val="8"/>
+              <w:spacing w:line="360" w:lineRule="auto"/>
+              <w:ind w:right="425"/>
+              <w:rPr>
+                <w:rFonts w:ascii="Helvetica Neue Light" w:hAnsi="Helvetica Neue Light" w:eastAsia="Helvetica Neue Light" w:cs="Helvetica Neue Light"/>
+                <w:color w:val="7F7F7F"/>
+                <w:sz w:val="24"/>
+                <w:szCs w:val="24"/>
+              </w:rPr>
+            </w:pPr>
+          </w:p>
+          <w:p>
+            <w:pPr>
+              <w:pStyle w:val="8"/>
+              <w:spacing w:line="360" w:lineRule="auto"/>
+              <w:ind w:right="425"/>
+              <w:rPr>
+                <w:rFonts w:ascii="Helvetica Neue Light" w:hAnsi="Helvetica Neue Light" w:eastAsia="Helvetica Neue Light" w:cs="Helvetica Neue Light"/>
+                <w:color w:val="7F7F7F"/>
+                <w:sz w:val="24"/>
+                <w:szCs w:val="24"/>
+              </w:rPr>
+            </w:pPr>
+          </w:p>
+          <w:p>
+            <w:pPr>
+              <w:pStyle w:val="8"/>
+              <w:spacing w:line="360" w:lineRule="auto"/>
+              <w:ind w:right="425"/>
+              <w:rPr>
+                <w:rFonts w:ascii="Helvetica Neue Light" w:hAnsi="Helvetica Neue Light" w:eastAsia="Helvetica Neue Light" w:cs="Helvetica Neue Light"/>
+                <w:color w:val="7F7F7F"/>
+                <w:sz w:val="24"/>
+                <w:szCs w:val="24"/>
+              </w:rPr>
+            </w:pPr>
+          </w:p>
+          <w:p>
+            <w:pPr>
+              <w:pStyle w:val="8"/>
+              <w:spacing w:line="360" w:lineRule="auto"/>
+              <w:ind w:right="425"/>
+              <w:rPr>
+                <w:rFonts w:ascii="Helvetica Neue Light" w:hAnsi="Helvetica Neue Light" w:eastAsia="Helvetica Neue Light" w:cs="Helvetica Neue Light"/>
+                <w:color w:val="7F7F7F"/>
+                <w:sz w:val="24"/>
+                <w:szCs w:val="24"/>
+              </w:rPr>
+            </w:pPr>
+          </w:p>
+          <w:p>
+            <w:pPr>
+              <w:pStyle w:val="8"/>
+              <w:spacing w:line="360" w:lineRule="auto"/>
+              <w:ind w:right="425"/>
+              <w:rPr>
+                <w:rFonts w:ascii="Helvetica Neue Light" w:hAnsi="Helvetica Neue Light" w:eastAsia="Helvetica Neue Light" w:cs="Helvetica Neue Light"/>
+                <w:color w:val="7F7F7F"/>
+                <w:sz w:val="24"/>
+                <w:szCs w:val="24"/>
+              </w:rPr>
+            </w:pPr>
+          </w:p>
+          <w:p>
+            <w:pPr>
+              <w:pStyle w:val="8"/>
+              <w:spacing w:line="360" w:lineRule="auto"/>
+              <w:ind w:right="425"/>
+              <w:rPr>
+                <w:rFonts w:ascii="Helvetica Neue Light" w:hAnsi="Helvetica Neue Light" w:eastAsia="Helvetica Neue Light" w:cs="Helvetica Neue Light"/>
+                <w:color w:val="7F7F7F"/>
+                <w:sz w:val="24"/>
+                <w:szCs w:val="24"/>
+              </w:rPr>
+            </w:pPr>
+          </w:p>
+          <w:p>
+            <w:pPr>
+              <w:pStyle w:val="8"/>
+              <w:spacing w:line="360" w:lineRule="auto"/>
+              <w:ind w:right="425"/>
+              <w:rPr>
+                <w:rFonts w:ascii="Helvetica Neue Light" w:hAnsi="Helvetica Neue Light" w:eastAsia="Helvetica Neue Light" w:cs="Helvetica Neue Light"/>
+                <w:color w:val="7F7F7F"/>
+                <w:sz w:val="24"/>
+                <w:szCs w:val="24"/>
+              </w:rPr>
+            </w:pPr>
+          </w:p>
+          <w:p>
+            <w:pPr>
+              <w:pStyle w:val="8"/>
               <w:spacing w:line="360" w:lineRule="auto"/>
               <w:ind w:right="425"/>
               <w:rPr>
@@ -1686,7 +1773,7 @@
           </w:tcPr>
           <w:p>
             <w:pPr>
-              <w:pStyle w:val="7"/>
+              <w:pStyle w:val="8"/>
               <w:spacing w:line="360" w:lineRule="auto"/>
               <w:ind w:right="425"/>
             </w:pPr>
@@ -1696,7 +1783,7 @@
           </w:p>
           <w:p>
             <w:pPr>
-              <w:pStyle w:val="7"/>
+              <w:pStyle w:val="8"/>
               <w:spacing w:line="360" w:lineRule="auto"/>
               <w:ind w:right="425"/>
               <w:rPr>
@@ -1714,7 +1801,7 @@
           </w:tcPr>
           <w:p>
             <w:pPr>
-              <w:pStyle w:val="7"/>
+              <w:pStyle w:val="8"/>
               <w:spacing w:line="360" w:lineRule="auto"/>
               <w:ind w:right="425"/>
               <w:jc w:val="both"/>
@@ -1725,6 +1812,15 @@
                 <w:szCs w:val="24"/>
               </w:rPr>
             </w:pPr>
+            <w:r>
+              <w:rPr>
+                <w:rFonts w:hint="default" w:ascii="Helvetica Neue Light" w:hAnsi="Helvetica Neue Light" w:eastAsia="Helvetica Neue Light"/>
+                <w:color w:val="7F7F7F"/>
+                <w:sz w:val="24"/>
+                <w:szCs w:val="24"/>
+              </w:rPr>
+              <w:t>https://www.sololearn.com/certificates/CC-NSTMQVWM</w:t>
+            </w:r>
           </w:p>
         </w:tc>
       </w:tr>
@@ -1751,7 +1847,7 @@
           </w:tcPr>
           <w:p>
             <w:pPr>
-              <w:pStyle w:val="7"/>
+              <w:pStyle w:val="8"/>
               <w:spacing w:line="360" w:lineRule="auto"/>
               <w:ind w:right="425"/>
             </w:pPr>
@@ -1766,17 +1862,64 @@
           </w:tcPr>
           <w:p>
             <w:pPr>
-              <w:pStyle w:val="7"/>
+              <w:pStyle w:val="8"/>
               <w:spacing w:line="360" w:lineRule="auto"/>
               <w:ind w:right="425"/>
               <w:jc w:val="both"/>
               <w:rPr>
-                <w:rFonts w:ascii="Helvetica Neue Light" w:hAnsi="Helvetica Neue Light" w:eastAsia="Helvetica Neue Light" w:cs="Helvetica Neue Light"/>
-                <w:color w:val="7F7F7F"/>
-                <w:sz w:val="24"/>
-                <w:szCs w:val="24"/>
-              </w:rPr>
-            </w:pPr>
+                <w:rFonts w:hint="default" w:ascii="Helvetica Neue Light" w:hAnsi="Helvetica Neue Light" w:eastAsia="Helvetica Neue Light" w:cs="Helvetica Neue Light"/>
+                <w:color w:val="7F7F7F"/>
+                <w:sz w:val="24"/>
+                <w:szCs w:val="24"/>
+                <w:lang w:val="en-US"/>
+              </w:rPr>
+            </w:pPr>
+            <w:r>
+              <w:rPr>
+                <w:rFonts w:hint="default" w:ascii="Helvetica Neue Light" w:hAnsi="Helvetica Neue Light" w:eastAsia="Helvetica Neue Light" w:cs="Helvetica Neue Light"/>
+                <w:color w:val="7F7F7F"/>
+                <w:sz w:val="24"/>
+                <w:szCs w:val="24"/>
+                <w:lang w:val="en-US"/>
+              </w:rPr>
+              <w:drawing>
+                <wp:inline distT="0" distB="0" distL="114300" distR="114300">
+                  <wp:extent cx="4911725" cy="3467100"/>
+                  <wp:effectExtent l="0" t="0" r="3175" b="0"/>
+                  <wp:docPr id="2" name="Picture 2" descr="Solo Learn Python Certificate"/>
+                  <wp:cNvGraphicFramePr>
+                    <a:graphicFrameLocks xmlns:a="http://schemas.openxmlformats.org/drawingml/2006/main" noChangeAspect="1"/>
+                  </wp:cNvGraphicFramePr>
+                  <a:graphic xmlns:a="http://schemas.openxmlformats.org/drawingml/2006/main">
+                    <a:graphicData uri="http://schemas.openxmlformats.org/drawingml/2006/picture">
+                      <pic:pic xmlns:pic="http://schemas.openxmlformats.org/drawingml/2006/picture">
+                        <pic:nvPicPr>
+                          <pic:cNvPr id="2" name="Picture 2" descr="Solo Learn Python Certificate"/>
+                          <pic:cNvPicPr>
+                            <a:picLocks noChangeAspect="1"/>
+                          </pic:cNvPicPr>
+                        </pic:nvPicPr>
+                        <pic:blipFill>
+                          <a:blip r:embed="rId7"/>
+                          <a:stretch>
+                            <a:fillRect/>
+                          </a:stretch>
+                        </pic:blipFill>
+                        <pic:spPr>
+                          <a:xfrm>
+                            <a:off x="0" y="0"/>
+                            <a:ext cx="4911725" cy="3467100"/>
+                          </a:xfrm>
+                          <a:prstGeom prst="rect">
+                            <a:avLst/>
+                          </a:prstGeom>
+                        </pic:spPr>
+                      </pic:pic>
+                    </a:graphicData>
+                  </a:graphic>
+                </wp:inline>
+              </w:drawing>
+            </w:r>
           </w:p>
         </w:tc>
       </w:tr>
@@ -1803,7 +1946,7 @@
           </w:tcPr>
           <w:p>
             <w:pPr>
-              <w:pStyle w:val="7"/>
+              <w:pStyle w:val="8"/>
               <w:spacing w:line="360" w:lineRule="auto"/>
               <w:ind w:right="425"/>
               <w:rPr>
@@ -1830,29 +1973,40 @@
           </w:tcPr>
           <w:p>
             <w:pPr>
-              <w:pStyle w:val="7"/>
-              <w:spacing w:line="360" w:lineRule="auto"/>
-              <w:ind w:right="425"/>
-              <w:rPr>
-                <w:rFonts w:ascii="Helvetica Neue Light" w:hAnsi="Helvetica Neue Light" w:eastAsia="Helvetica Neue Light" w:cs="Helvetica Neue Light"/>
-                <w:color w:val="7F7F7F"/>
-                <w:sz w:val="24"/>
-                <w:szCs w:val="24"/>
-              </w:rPr>
-            </w:pPr>
-          </w:p>
-          <w:p>
-            <w:pPr>
-              <w:pStyle w:val="7"/>
-              <w:spacing w:line="360" w:lineRule="auto"/>
-              <w:ind w:right="425"/>
-              <w:rPr>
-                <w:rFonts w:ascii="Helvetica Neue Light" w:hAnsi="Helvetica Neue Light" w:eastAsia="Helvetica Neue Light" w:cs="Helvetica Neue Light"/>
-                <w:color w:val="7F7F7F"/>
-                <w:sz w:val="24"/>
-                <w:szCs w:val="24"/>
-              </w:rPr>
-            </w:pPr>
+              <w:pStyle w:val="8"/>
+              <w:spacing w:line="360" w:lineRule="auto"/>
+              <w:ind w:right="425"/>
+              <w:rPr>
+                <w:rFonts w:ascii="Helvetica Neue Light" w:hAnsi="Helvetica Neue Light" w:eastAsia="Helvetica Neue Light" w:cs="Helvetica Neue Light"/>
+                <w:color w:val="7F7F7F"/>
+                <w:sz w:val="24"/>
+                <w:szCs w:val="24"/>
+              </w:rPr>
+            </w:pPr>
+          </w:p>
+          <w:p>
+            <w:pPr>
+              <w:pStyle w:val="8"/>
+              <w:spacing w:line="360" w:lineRule="auto"/>
+              <w:ind w:right="425"/>
+              <w:rPr>
+                <w:rFonts w:hint="default" w:ascii="Helvetica Neue Light" w:hAnsi="Helvetica Neue Light" w:eastAsia="Helvetica Neue Light" w:cs="Helvetica Neue Light"/>
+                <w:color w:val="7F7F7F"/>
+                <w:sz w:val="24"/>
+                <w:szCs w:val="24"/>
+                <w:lang w:val="en-US"/>
+              </w:rPr>
+            </w:pPr>
+            <w:r>
+              <w:rPr>
+                <w:rFonts w:hint="default" w:ascii="Helvetica Neue Light" w:hAnsi="Helvetica Neue Light" w:eastAsia="Helvetica Neue Light" w:cs="Helvetica Neue Light"/>
+                <w:color w:val="7F7F7F"/>
+                <w:sz w:val="24"/>
+                <w:szCs w:val="24"/>
+                <w:lang w:val="en-US"/>
+              </w:rPr>
+              <w:t>Uploaded via VSCode Github plugin and made with VSCode.</w:t>
+            </w:r>
           </w:p>
         </w:tc>
       </w:tr>
@@ -1994,7 +2148,7 @@
     <w:lsdException w:unhideWhenUsed="0" w:uiPriority="0" w:semiHidden="0" w:name="Title"/>
     <w:lsdException w:uiPriority="99" w:name="Closing"/>
     <w:lsdException w:uiPriority="99" w:name="Signature"/>
-    <w:lsdException w:uiPriority="1" w:name="Default Paragraph Font"/>
+    <w:lsdException w:qFormat="1" w:uiPriority="1" w:name="Default Paragraph Font"/>
     <w:lsdException w:uiPriority="99" w:name="Body Text"/>
     <w:lsdException w:uiPriority="99" w:name="Body Text Indent"/>
     <w:lsdException w:uiPriority="99" w:name="List Continue"/>
@@ -2032,7 +2186,7 @@
     <w:lsdException w:uiPriority="99" w:name="HTML Sample"/>
     <w:lsdException w:uiPriority="99" w:name="HTML Typewriter"/>
     <w:lsdException w:uiPriority="99" w:name="HTML Variable"/>
-    <w:lsdException w:uiPriority="99" w:name="Normal Table"/>
+    <w:lsdException w:qFormat="1" w:uiPriority="99" w:name="Normal Table"/>
     <w:lsdException w:uiPriority="99" w:name="annotation subject"/>
     <w:lsdException w:uiPriority="99" w:name="Table Simple 1"/>
     <w:lsdException w:uiPriority="99" w:name="Table Simple 2"/>
@@ -2077,7 +2231,7 @@
     <w:lsdException w:uiPriority="99" w:name="Table Web 2"/>
     <w:lsdException w:uiPriority="99" w:name="Table Web 3"/>
     <w:lsdException w:uiPriority="99" w:name="Balloon Text"/>
-    <w:lsdException w:unhideWhenUsed="0" w:uiPriority="59" w:semiHidden="0" w:name="Table Grid"/>
+    <w:lsdException w:qFormat="1" w:unhideWhenUsed="0" w:uiPriority="59" w:semiHidden="0" w:name="Table Grid"/>
     <w:lsdException w:uiPriority="99" w:name="Table Theme"/>
     <w:lsdException w:unhideWhenUsed="0" w:uiPriority="60" w:semiHidden="0" w:name="Light Shading"/>
     <w:lsdException w:unhideWhenUsed="0" w:uiPriority="61" w:semiHidden="0" w:name="Light List"/>
@@ -2196,12 +2350,14 @@
     <w:name w:val="Default Paragraph Font"/>
     <w:semiHidden/>
     <w:unhideWhenUsed/>
+    <w:qFormat/>
     <w:uiPriority w:val="1"/>
   </w:style>
   <w:style w:type="table" w:default="1" w:styleId="3">
     <w:name w:val="Normal Table"/>
     <w:semiHidden/>
     <w:unhideWhenUsed/>
+    <w:qFormat/>
     <w:uiPriority w:val="99"/>
     <w:tblPr>
       <w:tblCellMar>
@@ -2213,6 +2369,17 @@
     </w:tblPr>
   </w:style>
   <w:style w:type="character" w:styleId="4">
+    <w:name w:val="FollowedHyperlink"/>
+    <w:basedOn w:val="2"/>
+    <w:semiHidden/>
+    <w:unhideWhenUsed/>
+    <w:uiPriority w:val="99"/>
+    <w:rPr>
+      <w:color w:val="800080"/>
+      <w:u w:val="single"/>
+    </w:rPr>
+  </w:style>
+  <w:style w:type="character" w:styleId="5">
     <w:name w:val="Hyperlink"/>
     <w:basedOn w:val="2"/>
     <w:unhideWhenUsed/>
@@ -2227,9 +2394,10 @@
       </w14:textFill>
     </w:rPr>
   </w:style>
-  <w:style w:type="table" w:styleId="5">
+  <w:style w:type="table" w:styleId="6">
     <w:name w:val="Table Grid"/>
     <w:basedOn w:val="3"/>
+    <w:qFormat/>
     <w:uiPriority w:val="59"/>
     <w:pPr>
       <w:spacing w:after="0" w:line="240" w:lineRule="auto"/>
@@ -2248,11 +2416,11 @@
       </w:tblBorders>
     </w:tblPr>
   </w:style>
-  <w:style w:type="paragraph" w:styleId="6">
+  <w:style w:type="paragraph" w:styleId="7">
     <w:name w:val="Title"/>
-    <w:basedOn w:val="7"/>
-    <w:next w:val="7"/>
-    <w:link w:val="8"/>
+    <w:basedOn w:val="8"/>
+    <w:next w:val="8"/>
+    <w:link w:val="9"/>
     <w:uiPriority w:val="0"/>
     <w:pPr>
       <w:keepNext/>
@@ -2264,7 +2432,7 @@
       <w:szCs w:val="52"/>
     </w:rPr>
   </w:style>
-  <w:style w:type="paragraph" w:customStyle="1" w:styleId="7">
+  <w:style w:type="paragraph" w:customStyle="1" w:styleId="8">
     <w:name w:val="Normal3"/>
     <w:uiPriority w:val="0"/>
     <w:pPr>
@@ -2277,10 +2445,10 @@
       <w:lang w:val="en-US" w:eastAsia="en-US" w:bidi="ar-SA"/>
     </w:rPr>
   </w:style>
-  <w:style w:type="character" w:customStyle="1" w:styleId="8">
+  <w:style w:type="character" w:customStyle="1" w:styleId="9">
     <w:name w:val="Title Char"/>
     <w:basedOn w:val="2"/>
-    <w:link w:val="6"/>
+    <w:link w:val="7"/>
     <w:uiPriority w:val="0"/>
     <w:rPr>
       <w:rFonts w:ascii="Arial" w:hAnsi="Arial" w:eastAsia="Arial" w:cs="Arial"/>

</xml_diff>

<commit_message>
Vault Backup: 2024-10-24 12:53:34
</commit_message>
<xml_diff>
--- a/Year 1/Classes/03 - Intro to Programming (Python)/Assessments/Assessment 01 - Intro to Programming (Python)/Assessment 01 - Coversheet.docx
+++ b/Year 1/Classes/03 - Intro to Programming (Python)/Assessments/Assessment 01 - Intro to Programming (Python)/Assessment 01 - Coversheet.docx
@@ -1061,8 +1061,6 @@
                 <w:lang w:val="en-US"/>
               </w:rPr>
             </w:pPr>
-            <w:bookmarkStart w:id="2" w:name="_GoBack"/>
-            <w:bookmarkEnd w:id="2"/>
           </w:p>
           <w:p>
             <w:pPr>
@@ -1496,20 +1494,131 @@
               <w:spacing w:line="360" w:lineRule="auto"/>
               <w:ind w:right="425"/>
               <w:rPr>
-                <w:rFonts w:ascii="Helvetica Neue Light" w:hAnsi="Helvetica Neue Light" w:eastAsia="Helvetica Neue Light" w:cs="Helvetica Neue Light"/>
-                <w:color w:val="7F7F7F"/>
-                <w:sz w:val="24"/>
-                <w:szCs w:val="24"/>
-              </w:rPr>
-            </w:pPr>
-            <w:r>
-              <w:rPr>
                 <w:rFonts w:hint="default" w:ascii="Helvetica Neue Light" w:hAnsi="Helvetica Neue Light" w:eastAsia="Helvetica Neue Light"/>
                 <w:color w:val="7F7F7F"/>
                 <w:sz w:val="24"/>
                 <w:szCs w:val="24"/>
+                <w:lang w:val="en-US"/>
+              </w:rPr>
+            </w:pPr>
+            <w:r>
+              <w:rPr>
+                <w:rFonts w:hint="default" w:ascii="Helvetica Neue Light" w:hAnsi="Helvetica Neue Light" w:eastAsia="Helvetica Neue Light"/>
+                <w:color w:val="7F7F7F"/>
+                <w:sz w:val="24"/>
+                <w:szCs w:val="24"/>
+                <w:lang w:val="en-US"/>
+              </w:rPr>
+              <w:t>Main Repository:</w:t>
+            </w:r>
+            <w:r>
+              <w:rPr>
+                <w:rFonts w:hint="default" w:ascii="Helvetica Neue Light" w:hAnsi="Helvetica Neue Light" w:eastAsia="Helvetica Neue Light"/>
+                <w:color w:val="7F7F7F"/>
+                <w:sz w:val="24"/>
+                <w:szCs w:val="24"/>
+              </w:rPr>
+              <w:br w:type="textWrapping"/>
+            </w:r>
+            <w:r>
+              <w:rPr>
+                <w:rFonts w:hint="default" w:ascii="Helvetica Neue Light" w:hAnsi="Helvetica Neue Light" w:eastAsia="Helvetica Neue Light"/>
+                <w:color w:val="7F7F7F"/>
+                <w:sz w:val="24"/>
+                <w:szCs w:val="24"/>
+              </w:rPr>
+              <w:fldChar w:fldCharType="begin"/>
+            </w:r>
+            <w:r>
+              <w:rPr>
+                <w:rFonts w:hint="default" w:ascii="Helvetica Neue Light" w:hAnsi="Helvetica Neue Light" w:eastAsia="Helvetica Neue Light"/>
+                <w:color w:val="7F7F7F"/>
+                <w:sz w:val="24"/>
+                <w:szCs w:val="24"/>
+              </w:rPr>
+              <w:instrText xml:space="preserve"> HYPERLINK "https://github.com/Eldeston/Creative-Computing" </w:instrText>
+            </w:r>
+            <w:r>
+              <w:rPr>
+                <w:rFonts w:hint="default" w:ascii="Helvetica Neue Light" w:hAnsi="Helvetica Neue Light" w:eastAsia="Helvetica Neue Light"/>
+                <w:color w:val="7F7F7F"/>
+                <w:sz w:val="24"/>
+                <w:szCs w:val="24"/>
+              </w:rPr>
+              <w:fldChar w:fldCharType="separate"/>
+            </w:r>
+            <w:r>
+              <w:rPr>
+                <w:rStyle w:val="5"/>
+                <w:rFonts w:hint="default" w:ascii="Helvetica Neue Light" w:hAnsi="Helvetica Neue Light" w:eastAsia="Helvetica Neue Light"/>
+                <w:color w:val="7F7F7F"/>
+                <w:sz w:val="24"/>
+                <w:szCs w:val="24"/>
               </w:rPr>
               <w:t>https://github.com/Eldeston/Creative-Computing</w:t>
+            </w:r>
+            <w:r>
+              <w:rPr>
+                <w:rStyle w:val="5"/>
+                <w:rFonts w:hint="default" w:ascii="Helvetica Neue Light" w:hAnsi="Helvetica Neue Light" w:eastAsia="Helvetica Neue Light"/>
+                <w:color w:val="7F7F7F"/>
+                <w:sz w:val="24"/>
+                <w:szCs w:val="24"/>
+              </w:rPr>
+              <w:br w:type="textWrapping"/>
+            </w:r>
+            <w:r>
+              <w:rPr>
+                <w:rFonts w:hint="default" w:ascii="Helvetica Neue Light" w:hAnsi="Helvetica Neue Light" w:eastAsia="Helvetica Neue Light"/>
+                <w:color w:val="7F7F7F"/>
+                <w:sz w:val="24"/>
+                <w:szCs w:val="24"/>
+              </w:rPr>
+              <w:fldChar w:fldCharType="end"/>
+            </w:r>
+            <w:r>
+              <w:rPr>
+                <w:rFonts w:hint="default" w:ascii="Helvetica Neue Light" w:hAnsi="Helvetica Neue Light" w:eastAsia="Helvetica Neue Light"/>
+                <w:color w:val="7F7F7F"/>
+                <w:sz w:val="24"/>
+                <w:szCs w:val="24"/>
+                <w:lang w:val="en-US"/>
+              </w:rPr>
+              <w:t>Repository Directory:</w:t>
+            </w:r>
+          </w:p>
+          <w:p>
+            <w:pPr>
+              <w:pStyle w:val="8"/>
+              <w:spacing w:line="360" w:lineRule="auto"/>
+              <w:ind w:right="425"/>
+              <w:rPr>
+                <w:rFonts w:hint="default" w:ascii="Helvetica Neue Light" w:hAnsi="Helvetica Neue Light" w:eastAsia="Helvetica Neue Light"/>
+                <w:color w:val="7F7F7F"/>
+                <w:sz w:val="24"/>
+                <w:szCs w:val="24"/>
+                <w:lang w:val="en-US"/>
+              </w:rPr>
+            </w:pPr>
+            <w:r>
+              <w:rPr>
+                <w:rFonts w:hint="default" w:ascii="Helvetica Neue Light" w:hAnsi="Helvetica Neue Light" w:eastAsia="Helvetica Neue Light"/>
+                <w:color w:val="7F7F7F"/>
+                <w:sz w:val="24"/>
+                <w:szCs w:val="24"/>
+              </w:rPr>
+              <w:t>https://github.com/Eldeston/Creative-Computing/tree/main/Year%201/Classes/03%20-</w:t>
+            </w:r>
+            <w:bookmarkStart w:id="2" w:name="_GoBack"/>
+            <w:bookmarkEnd w:id="2"/>
+            <w:r>
+              <w:rPr>
+                <w:rFonts w:hint="default" w:ascii="Helvetica Neue Light" w:hAnsi="Helvetica Neue Light" w:eastAsia="Helvetica Neue Light"/>
+                <w:color w:val="7F7F7F"/>
+                <w:sz w:val="24"/>
+                <w:szCs w:val="24"/>
+              </w:rPr>
+              <w:t>%20Intro%20to%20Programming%20(Python)/Assessments/Assessment%2001%20-%20Intro%20to%20Programming%20(Python)</w:t>
             </w:r>
           </w:p>
         </w:tc>
@@ -2145,7 +2254,7 @@
     <w:lsdException w:uiPriority="99" w:name="List Number 3"/>
     <w:lsdException w:uiPriority="99" w:name="List Number 4"/>
     <w:lsdException w:uiPriority="99" w:name="List Number 5"/>
-    <w:lsdException w:unhideWhenUsed="0" w:uiPriority="0" w:semiHidden="0" w:name="Title"/>
+    <w:lsdException w:qFormat="1" w:unhideWhenUsed="0" w:uiPriority="0" w:semiHidden="0" w:name="Title"/>
     <w:lsdException w:uiPriority="99" w:name="Closing"/>
     <w:lsdException w:uiPriority="99" w:name="Signature"/>
     <w:lsdException w:qFormat="1" w:uiPriority="1" w:name="Default Paragraph Font"/>
@@ -2168,8 +2277,8 @@
     <w:lsdException w:uiPriority="99" w:name="Body Text Indent 2"/>
     <w:lsdException w:uiPriority="99" w:name="Body Text Indent 3"/>
     <w:lsdException w:uiPriority="99" w:name="Block Text"/>
-    <w:lsdException w:uiPriority="99" w:semiHidden="0" w:name="Hyperlink"/>
-    <w:lsdException w:uiPriority="99" w:name="FollowedHyperlink"/>
+    <w:lsdException w:qFormat="1" w:uiPriority="99" w:semiHidden="0" w:name="Hyperlink"/>
+    <w:lsdException w:qFormat="1" w:uiPriority="99" w:name="FollowedHyperlink"/>
     <w:lsdException w:qFormat="1" w:unhideWhenUsed="0" w:uiPriority="22" w:semiHidden="0" w:name="Strong"/>
     <w:lsdException w:qFormat="1" w:unhideWhenUsed="0" w:uiPriority="20" w:semiHidden="0" w:name="Emphasis"/>
     <w:lsdException w:uiPriority="99" w:name="Document Map"/>
@@ -2373,6 +2482,7 @@
     <w:basedOn w:val="2"/>
     <w:semiHidden/>
     <w:unhideWhenUsed/>
+    <w:qFormat/>
     <w:uiPriority w:val="99"/>
     <w:rPr>
       <w:color w:val="800080"/>
@@ -2383,6 +2493,7 @@
     <w:name w:val="Hyperlink"/>
     <w:basedOn w:val="2"/>
     <w:unhideWhenUsed/>
+    <w:qFormat/>
     <w:uiPriority w:val="99"/>
     <w:rPr>
       <w:color w:val="0563C1" w:themeColor="hyperlink"/>
@@ -2421,6 +2532,7 @@
     <w:basedOn w:val="8"/>
     <w:next w:val="8"/>
     <w:link w:val="9"/>
+    <w:qFormat/>
     <w:uiPriority w:val="0"/>
     <w:pPr>
       <w:keepNext/>
@@ -2434,6 +2546,7 @@
   </w:style>
   <w:style w:type="paragraph" w:customStyle="1" w:styleId="8">
     <w:name w:val="Normal3"/>
+    <w:qFormat/>
     <w:uiPriority w:val="0"/>
     <w:pPr>
       <w:spacing w:after="0" w:line="276" w:lineRule="auto"/>

</xml_diff>

<commit_message>
Vault Backup: 2024-10-24 15:23:35
</commit_message>
<xml_diff>
--- a/Year 1/Classes/03 - Intro to Programming (Python)/Assessments/Assessment 01 - Intro to Programming (Python)/Assessment 01 - Coversheet.docx
+++ b/Year 1/Classes/03 - Intro to Programming (Python)/Assessments/Assessment 01 - Intro to Programming (Python)/Assessment 01 - Coversheet.docx
@@ -811,21 +811,32 @@
                 <w:szCs w:val="24"/>
                 <w:lang w:val="en-US"/>
               </w:rPr>
-              <w:t>Complete</w:t>
-            </w:r>
-          </w:p>
-          <w:p>
-            <w:pPr>
-              <w:pStyle w:val="8"/>
-              <w:spacing w:line="360" w:lineRule="auto"/>
-              <w:ind w:right="425"/>
-              <w:rPr>
-                <w:rFonts w:ascii="Helvetica Neue Light" w:hAnsi="Helvetica Neue Light" w:eastAsia="Helvetica Neue Light" w:cs="Helvetica Neue Light"/>
-                <w:color w:val="7F7F7F"/>
-                <w:sz w:val="24"/>
-                <w:szCs w:val="24"/>
-              </w:rPr>
-            </w:pPr>
+              <w:t>Learned how to create a variable.</w:t>
+            </w:r>
+          </w:p>
+          <w:p>
+            <w:pPr>
+              <w:pStyle w:val="8"/>
+              <w:spacing w:line="360" w:lineRule="auto"/>
+              <w:ind w:right="425"/>
+              <w:rPr>
+                <w:rFonts w:hint="default" w:ascii="Helvetica Neue Light" w:hAnsi="Helvetica Neue Light" w:eastAsia="Helvetica Neue Light" w:cs="Helvetica Neue Light"/>
+                <w:color w:val="7F7F7F"/>
+                <w:sz w:val="24"/>
+                <w:szCs w:val="24"/>
+                <w:lang w:val="en-US"/>
+              </w:rPr>
+            </w:pPr>
+            <w:r>
+              <w:rPr>
+                <w:rFonts w:hint="default" w:ascii="Helvetica Neue Light" w:hAnsi="Helvetica Neue Light" w:eastAsia="Helvetica Neue Light" w:cs="Helvetica Neue Light"/>
+                <w:color w:val="7F7F7F"/>
+                <w:sz w:val="24"/>
+                <w:szCs w:val="24"/>
+                <w:lang w:val="en-US"/>
+              </w:rPr>
+              <w:t>Learned how to use the print() function.</w:t>
+            </w:r>
           </w:p>
           <w:p>
             <w:pPr>
@@ -870,21 +881,34 @@
                 <w:szCs w:val="24"/>
                 <w:lang w:val="en-US"/>
               </w:rPr>
-              <w:t>Complete</w:t>
-            </w:r>
-          </w:p>
-          <w:p>
-            <w:pPr>
-              <w:pStyle w:val="8"/>
-              <w:spacing w:line="360" w:lineRule="auto"/>
-              <w:ind w:right="425"/>
-              <w:rPr>
-                <w:rFonts w:ascii="Helvetica Neue Light" w:hAnsi="Helvetica Neue Light" w:eastAsia="Helvetica Neue Light" w:cs="Helvetica Neue Light"/>
-                <w:color w:val="7F7F7F"/>
-                <w:sz w:val="24"/>
-                <w:szCs w:val="24"/>
-              </w:rPr>
-            </w:pPr>
+              <w:t>Learned how to add variables.</w:t>
+            </w:r>
+          </w:p>
+          <w:p>
+            <w:pPr>
+              <w:pStyle w:val="8"/>
+              <w:spacing w:line="360" w:lineRule="auto"/>
+              <w:ind w:right="425"/>
+              <w:rPr>
+                <w:rFonts w:hint="default" w:ascii="Helvetica Neue Light" w:hAnsi="Helvetica Neue Light" w:eastAsia="Helvetica Neue Light" w:cs="Helvetica Neue Light"/>
+                <w:color w:val="7F7F7F"/>
+                <w:sz w:val="24"/>
+                <w:szCs w:val="24"/>
+                <w:lang w:val="en-US"/>
+              </w:rPr>
+            </w:pPr>
+            <w:r>
+              <w:rPr>
+                <w:rFonts w:hint="default" w:ascii="Helvetica Neue Light" w:hAnsi="Helvetica Neue Light" w:eastAsia="Helvetica Neue Light" w:cs="Helvetica Neue Light"/>
+                <w:color w:val="7F7F7F"/>
+                <w:sz w:val="24"/>
+                <w:szCs w:val="24"/>
+                <w:lang w:val="en-US"/>
+              </w:rPr>
+              <w:t>Learned how to use variables.</w:t>
+            </w:r>
+            <w:bookmarkStart w:id="2" w:name="_GoBack"/>
+            <w:bookmarkEnd w:id="2"/>
           </w:p>
           <w:p>
             <w:pPr>
@@ -914,35 +938,47 @@
               <w:spacing w:line="360" w:lineRule="auto"/>
               <w:ind w:right="425"/>
               <w:rPr>
-                <w:rFonts w:ascii="Helvetica Neue Light" w:hAnsi="Helvetica Neue Light" w:eastAsia="Helvetica Neue Light" w:cs="Helvetica Neue Light"/>
-                <w:color w:val="7F7F7F"/>
-                <w:sz w:val="24"/>
-                <w:szCs w:val="24"/>
-              </w:rPr>
-            </w:pPr>
-            <w:r>
-              <w:rPr>
                 <w:rFonts w:hint="default" w:ascii="Helvetica Neue Light" w:hAnsi="Helvetica Neue Light" w:eastAsia="Helvetica Neue Light" w:cs="Helvetica Neue Light"/>
                 <w:color w:val="7F7F7F"/>
                 <w:sz w:val="24"/>
                 <w:szCs w:val="24"/>
                 <w:lang w:val="en-US"/>
               </w:rPr>
-              <w:t>Complete</w:t>
-            </w:r>
-          </w:p>
-          <w:p>
-            <w:pPr>
-              <w:pStyle w:val="8"/>
-              <w:spacing w:line="360" w:lineRule="auto"/>
-              <w:ind w:right="425"/>
-              <w:rPr>
-                <w:rFonts w:ascii="Helvetica Neue Light" w:hAnsi="Helvetica Neue Light" w:eastAsia="Helvetica Neue Light" w:cs="Helvetica Neue Light"/>
-                <w:color w:val="7F7F7F"/>
-                <w:sz w:val="24"/>
-                <w:szCs w:val="24"/>
-              </w:rPr>
-            </w:pPr>
+            </w:pPr>
+            <w:r>
+              <w:rPr>
+                <w:rFonts w:hint="default" w:ascii="Helvetica Neue Light" w:hAnsi="Helvetica Neue Light" w:eastAsia="Helvetica Neue Light" w:cs="Helvetica Neue Light"/>
+                <w:color w:val="7F7F7F"/>
+                <w:sz w:val="24"/>
+                <w:szCs w:val="24"/>
+                <w:lang w:val="en-US"/>
+              </w:rPr>
+              <w:t>Learned how to create a dictionary.</w:t>
+            </w:r>
+          </w:p>
+          <w:p>
+            <w:pPr>
+              <w:pStyle w:val="8"/>
+              <w:spacing w:line="360" w:lineRule="auto"/>
+              <w:ind w:right="425"/>
+              <w:rPr>
+                <w:rFonts w:hint="default" w:ascii="Helvetica Neue Light" w:hAnsi="Helvetica Neue Light" w:eastAsia="Helvetica Neue Light" w:cs="Helvetica Neue Light"/>
+                <w:color w:val="7F7F7F"/>
+                <w:sz w:val="24"/>
+                <w:szCs w:val="24"/>
+                <w:lang w:val="en-US"/>
+              </w:rPr>
+            </w:pPr>
+            <w:r>
+              <w:rPr>
+                <w:rFonts w:hint="default" w:ascii="Helvetica Neue Light" w:hAnsi="Helvetica Neue Light" w:eastAsia="Helvetica Neue Light" w:cs="Helvetica Neue Light"/>
+                <w:color w:val="7F7F7F"/>
+                <w:sz w:val="24"/>
+                <w:szCs w:val="24"/>
+                <w:lang w:val="en-US"/>
+              </w:rPr>
+              <w:t>Learned how to use dictionaries.</w:t>
+            </w:r>
           </w:p>
           <w:p>
             <w:pPr>
@@ -1607,18 +1643,7 @@
                 <w:sz w:val="24"/>
                 <w:szCs w:val="24"/>
               </w:rPr>
-              <w:t>https://github.com/Eldeston/Creative-Computing/tree/main/Year%201/Classes/03%20-</w:t>
-            </w:r>
-            <w:bookmarkStart w:id="2" w:name="_GoBack"/>
-            <w:bookmarkEnd w:id="2"/>
-            <w:r>
-              <w:rPr>
-                <w:rFonts w:hint="default" w:ascii="Helvetica Neue Light" w:hAnsi="Helvetica Neue Light" w:eastAsia="Helvetica Neue Light"/>
-                <w:color w:val="7F7F7F"/>
-                <w:sz w:val="24"/>
-                <w:szCs w:val="24"/>
-              </w:rPr>
-              <w:t>%20Intro%20to%20Programming%20(Python)/Assessments/Assessment%2001%20-%20Intro%20to%20Programming%20(Python)</w:t>
+              <w:t>https://github.com/Eldeston/Creative-Computing/tree/main/Year%201/Classes/03%20-%20Intro%20to%20Programming%20(Python)/Assessments/Assessment%2001%20-%20Intro%20to%20Programming%20(Python)</w:t>
             </w:r>
           </w:p>
         </w:tc>

</xml_diff>

<commit_message>
Vault Backup: 2024-10-25 23:43:24
</commit_message>
<xml_diff>
--- a/Year 1/Classes/03 - Intro to Programming (Python)/Assessments/Assessment 01 - Intro to Programming (Python)/Assessment 01 - Coversheet.docx
+++ b/Year 1/Classes/03 - Intro to Programming (Python)/Assessments/Assessment 01 - Intro to Programming (Python)/Assessment 01 - Coversheet.docx
@@ -907,486 +907,526 @@
               </w:rPr>
               <w:t>Learned how to use variables.</w:t>
             </w:r>
+          </w:p>
+          <w:p>
+            <w:pPr>
+              <w:pStyle w:val="8"/>
+              <w:spacing w:line="360" w:lineRule="auto"/>
+              <w:ind w:right="425"/>
+              <w:rPr>
+                <w:rFonts w:ascii="Helvetica Neue Light" w:hAnsi="Helvetica Neue Light" w:eastAsia="Helvetica Neue Light" w:cs="Helvetica Neue Light"/>
+                <w:color w:val="7F7F7F"/>
+                <w:sz w:val="24"/>
+                <w:szCs w:val="24"/>
+              </w:rPr>
+            </w:pPr>
+            <w:r>
+              <w:rPr>
+                <w:rFonts w:ascii="Helvetica Neue Light" w:hAnsi="Helvetica Neue Light" w:eastAsia="Helvetica Neue Light" w:cs="Helvetica Neue Light"/>
+                <w:color w:val="7F7F7F"/>
+                <w:sz w:val="24"/>
+                <w:szCs w:val="24"/>
+              </w:rPr>
+              <w:t>Exercise 3</w:t>
+            </w:r>
+          </w:p>
+          <w:p>
+            <w:pPr>
+              <w:pStyle w:val="8"/>
+              <w:spacing w:line="360" w:lineRule="auto"/>
+              <w:ind w:right="425"/>
+              <w:rPr>
+                <w:rFonts w:hint="default" w:ascii="Helvetica Neue Light" w:hAnsi="Helvetica Neue Light" w:eastAsia="Helvetica Neue Light" w:cs="Helvetica Neue Light"/>
+                <w:color w:val="7F7F7F"/>
+                <w:sz w:val="24"/>
+                <w:szCs w:val="24"/>
+                <w:lang w:val="en-US"/>
+              </w:rPr>
+            </w:pPr>
+            <w:r>
+              <w:rPr>
+                <w:rFonts w:hint="default" w:ascii="Helvetica Neue Light" w:hAnsi="Helvetica Neue Light" w:eastAsia="Helvetica Neue Light" w:cs="Helvetica Neue Light"/>
+                <w:color w:val="7F7F7F"/>
+                <w:sz w:val="24"/>
+                <w:szCs w:val="24"/>
+                <w:lang w:val="en-US"/>
+              </w:rPr>
+              <w:t>Learned how to create a dictionary.</w:t>
+            </w:r>
+          </w:p>
+          <w:p>
+            <w:pPr>
+              <w:pStyle w:val="8"/>
+              <w:spacing w:line="360" w:lineRule="auto"/>
+              <w:ind w:right="425"/>
+              <w:rPr>
+                <w:rFonts w:hint="default" w:ascii="Helvetica Neue Light" w:hAnsi="Helvetica Neue Light" w:eastAsia="Helvetica Neue Light" w:cs="Helvetica Neue Light"/>
+                <w:color w:val="7F7F7F"/>
+                <w:sz w:val="24"/>
+                <w:szCs w:val="24"/>
+                <w:lang w:val="en-US"/>
+              </w:rPr>
+            </w:pPr>
+            <w:r>
+              <w:rPr>
+                <w:rFonts w:hint="default" w:ascii="Helvetica Neue Light" w:hAnsi="Helvetica Neue Light" w:eastAsia="Helvetica Neue Light" w:cs="Helvetica Neue Light"/>
+                <w:color w:val="7F7F7F"/>
+                <w:sz w:val="24"/>
+                <w:szCs w:val="24"/>
+                <w:lang w:val="en-US"/>
+              </w:rPr>
+              <w:t>Learned how to use dictionaries.</w:t>
+            </w:r>
+          </w:p>
+          <w:p>
+            <w:pPr>
+              <w:pStyle w:val="8"/>
+              <w:spacing w:line="360" w:lineRule="auto"/>
+              <w:ind w:right="425"/>
+              <w:rPr>
+                <w:rFonts w:ascii="Helvetica Neue Light" w:hAnsi="Helvetica Neue Light" w:eastAsia="Helvetica Neue Light" w:cs="Helvetica Neue Light"/>
+                <w:color w:val="7F7F7F"/>
+                <w:sz w:val="24"/>
+                <w:szCs w:val="24"/>
+              </w:rPr>
+            </w:pPr>
+            <w:r>
+              <w:rPr>
+                <w:rFonts w:ascii="Helvetica Neue Light" w:hAnsi="Helvetica Neue Light" w:eastAsia="Helvetica Neue Light" w:cs="Helvetica Neue Light"/>
+                <w:color w:val="7F7F7F"/>
+                <w:sz w:val="24"/>
+                <w:szCs w:val="24"/>
+              </w:rPr>
+              <w:t>Exercise 4</w:t>
+            </w:r>
+          </w:p>
+          <w:p>
+            <w:pPr>
+              <w:pStyle w:val="8"/>
+              <w:spacing w:line="360" w:lineRule="auto"/>
+              <w:ind w:right="425"/>
+              <w:rPr>
+                <w:rFonts w:hint="default" w:ascii="Helvetica Neue Light" w:hAnsi="Helvetica Neue Light" w:eastAsia="Helvetica Neue Light" w:cs="Helvetica Neue Light"/>
+                <w:color w:val="7F7F7F"/>
+                <w:sz w:val="24"/>
+                <w:szCs w:val="24"/>
+                <w:lang w:val="en-US"/>
+              </w:rPr>
+            </w:pPr>
+            <w:r>
+              <w:rPr>
+                <w:rFonts w:hint="default" w:ascii="Helvetica Neue Light" w:hAnsi="Helvetica Neue Light" w:eastAsia="Helvetica Neue Light" w:cs="Helvetica Neue Light"/>
+                <w:color w:val="7F7F7F"/>
+                <w:sz w:val="24"/>
+                <w:szCs w:val="24"/>
+                <w:lang w:val="en-US"/>
+              </w:rPr>
+              <w:t>Learned how to manipulate strings</w:t>
+            </w:r>
+          </w:p>
+          <w:p>
+            <w:pPr>
+              <w:pStyle w:val="8"/>
+              <w:spacing w:line="360" w:lineRule="auto"/>
+              <w:ind w:right="425"/>
+              <w:rPr>
+                <w:rFonts w:hint="default" w:ascii="Helvetica Neue Light" w:hAnsi="Helvetica Neue Light" w:eastAsia="Helvetica Neue Light" w:cs="Helvetica Neue Light"/>
+                <w:color w:val="7F7F7F"/>
+                <w:sz w:val="24"/>
+                <w:szCs w:val="24"/>
+                <w:lang w:val="en-US"/>
+              </w:rPr>
+            </w:pPr>
+            <w:r>
+              <w:rPr>
+                <w:rFonts w:hint="default" w:ascii="Helvetica Neue Light" w:hAnsi="Helvetica Neue Light" w:eastAsia="Helvetica Neue Light" w:cs="Helvetica Neue Light"/>
+                <w:color w:val="7F7F7F"/>
+                <w:sz w:val="24"/>
+                <w:szCs w:val="24"/>
+                <w:lang w:val="en-US"/>
+              </w:rPr>
+              <w:t>Learned how to use loops</w:t>
+            </w:r>
+          </w:p>
+          <w:p>
+            <w:pPr>
+              <w:pStyle w:val="8"/>
+              <w:spacing w:line="360" w:lineRule="auto"/>
+              <w:ind w:right="425"/>
+              <w:rPr>
+                <w:rFonts w:hint="default" w:ascii="Helvetica Neue Light" w:hAnsi="Helvetica Neue Light" w:eastAsia="Helvetica Neue Light" w:cs="Helvetica Neue Light"/>
+                <w:color w:val="7F7F7F"/>
+                <w:sz w:val="24"/>
+                <w:szCs w:val="24"/>
+                <w:lang w:val="en-US"/>
+              </w:rPr>
+            </w:pPr>
+          </w:p>
+          <w:p>
+            <w:pPr>
+              <w:pStyle w:val="8"/>
+              <w:spacing w:line="360" w:lineRule="auto"/>
+              <w:ind w:right="425"/>
+              <w:rPr>
+                <w:rFonts w:ascii="Helvetica Neue Light" w:hAnsi="Helvetica Neue Light" w:eastAsia="Helvetica Neue Light" w:cs="Helvetica Neue Light"/>
+                <w:color w:val="7F7F7F"/>
+                <w:sz w:val="24"/>
+                <w:szCs w:val="24"/>
+              </w:rPr>
+            </w:pPr>
+            <w:r>
+              <w:rPr>
+                <w:rFonts w:ascii="Helvetica Neue Light" w:hAnsi="Helvetica Neue Light" w:eastAsia="Helvetica Neue Light" w:cs="Helvetica Neue Light"/>
+                <w:color w:val="7F7F7F"/>
+                <w:sz w:val="24"/>
+                <w:szCs w:val="24"/>
+              </w:rPr>
+              <w:t>Exercise 5</w:t>
+            </w:r>
+          </w:p>
+          <w:p>
+            <w:pPr>
+              <w:pStyle w:val="8"/>
+              <w:spacing w:line="360" w:lineRule="auto"/>
+              <w:ind w:right="425"/>
+              <w:rPr>
+                <w:rFonts w:hint="default" w:ascii="Helvetica Neue Light" w:hAnsi="Helvetica Neue Light" w:eastAsia="Helvetica Neue Light" w:cs="Helvetica Neue Light"/>
+                <w:color w:val="7F7F7F"/>
+                <w:sz w:val="24"/>
+                <w:szCs w:val="24"/>
+                <w:lang w:val="en-US"/>
+              </w:rPr>
+            </w:pPr>
+            <w:r>
+              <w:rPr>
+                <w:rFonts w:hint="default" w:ascii="Helvetica Neue Light" w:hAnsi="Helvetica Neue Light" w:eastAsia="Helvetica Neue Light" w:cs="Helvetica Neue Light"/>
+                <w:color w:val="7F7F7F"/>
+                <w:sz w:val="24"/>
+                <w:szCs w:val="24"/>
+                <w:lang w:val="en-US"/>
+              </w:rPr>
+              <w:t>Learned how to use control flow statements</w:t>
+            </w:r>
+          </w:p>
+          <w:p>
+            <w:pPr>
+              <w:pStyle w:val="8"/>
+              <w:spacing w:line="360" w:lineRule="auto"/>
+              <w:ind w:right="425"/>
+              <w:rPr>
+                <w:rFonts w:hint="default" w:ascii="Helvetica Neue Light" w:hAnsi="Helvetica Neue Light" w:eastAsia="Helvetica Neue Light" w:cs="Helvetica Neue Light"/>
+                <w:color w:val="7F7F7F"/>
+                <w:sz w:val="24"/>
+                <w:szCs w:val="24"/>
+                <w:lang w:val="en-US"/>
+              </w:rPr>
+            </w:pPr>
+            <w:r>
+              <w:rPr>
+                <w:rFonts w:hint="default" w:ascii="Helvetica Neue Light" w:hAnsi="Helvetica Neue Light" w:eastAsia="Helvetica Neue Light" w:cs="Helvetica Neue Light"/>
+                <w:color w:val="7F7F7F"/>
+                <w:sz w:val="24"/>
+                <w:szCs w:val="24"/>
+                <w:lang w:val="en-US"/>
+              </w:rPr>
+              <w:t>Learned how to iterate through a list</w:t>
+            </w:r>
+          </w:p>
+          <w:p>
+            <w:pPr>
+              <w:pStyle w:val="8"/>
+              <w:spacing w:line="360" w:lineRule="auto"/>
+              <w:ind w:right="425"/>
+              <w:rPr>
+                <w:rFonts w:ascii="Helvetica Neue Light" w:hAnsi="Helvetica Neue Light" w:eastAsia="Helvetica Neue Light" w:cs="Helvetica Neue Light"/>
+                <w:color w:val="7F7F7F"/>
+                <w:sz w:val="24"/>
+                <w:szCs w:val="24"/>
+              </w:rPr>
+            </w:pPr>
+            <w:r>
+              <w:rPr>
+                <w:rFonts w:ascii="Helvetica Neue Light" w:hAnsi="Helvetica Neue Light" w:eastAsia="Helvetica Neue Light" w:cs="Helvetica Neue Light"/>
+                <w:color w:val="7F7F7F"/>
+                <w:sz w:val="24"/>
+                <w:szCs w:val="24"/>
+              </w:rPr>
+              <w:t>Exercise 6</w:t>
+            </w:r>
+          </w:p>
+          <w:p>
+            <w:pPr>
+              <w:pStyle w:val="8"/>
+              <w:spacing w:line="360" w:lineRule="auto"/>
+              <w:ind w:right="425"/>
+              <w:rPr>
+                <w:rFonts w:hint="default" w:ascii="Helvetica Neue Light" w:hAnsi="Helvetica Neue Light" w:eastAsia="Helvetica Neue Light" w:cs="Helvetica Neue Light"/>
+                <w:color w:val="7F7F7F"/>
+                <w:sz w:val="24"/>
+                <w:szCs w:val="24"/>
+                <w:lang w:val="en-US"/>
+              </w:rPr>
+            </w:pPr>
+            <w:r>
+              <w:rPr>
+                <w:rFonts w:hint="default" w:ascii="Helvetica Neue Light" w:hAnsi="Helvetica Neue Light" w:eastAsia="Helvetica Neue Light" w:cs="Helvetica Neue Light"/>
+                <w:color w:val="7F7F7F"/>
+                <w:sz w:val="24"/>
+                <w:szCs w:val="24"/>
+                <w:lang w:val="en-US"/>
+              </w:rPr>
+              <w:t>Learned how to iterate through an attempt count</w:t>
+            </w:r>
+          </w:p>
+          <w:p>
+            <w:pPr>
+              <w:pStyle w:val="8"/>
+              <w:spacing w:line="360" w:lineRule="auto"/>
+              <w:ind w:right="425"/>
+              <w:rPr>
+                <w:rFonts w:hint="default" w:ascii="Helvetica Neue Light" w:hAnsi="Helvetica Neue Light" w:eastAsia="Helvetica Neue Light" w:cs="Helvetica Neue Light"/>
+                <w:color w:val="7F7F7F"/>
+                <w:sz w:val="24"/>
+                <w:szCs w:val="24"/>
+                <w:lang w:val="en-US"/>
+              </w:rPr>
+            </w:pPr>
+          </w:p>
+          <w:p>
+            <w:pPr>
+              <w:pStyle w:val="8"/>
+              <w:spacing w:line="360" w:lineRule="auto"/>
+              <w:ind w:right="425"/>
+              <w:rPr>
+                <w:rFonts w:ascii="Helvetica Neue Light" w:hAnsi="Helvetica Neue Light" w:eastAsia="Helvetica Neue Light" w:cs="Helvetica Neue Light"/>
+                <w:color w:val="7F7F7F"/>
+                <w:sz w:val="24"/>
+                <w:szCs w:val="24"/>
+              </w:rPr>
+            </w:pPr>
+            <w:r>
+              <w:rPr>
+                <w:rFonts w:ascii="Helvetica Neue Light" w:hAnsi="Helvetica Neue Light" w:eastAsia="Helvetica Neue Light" w:cs="Helvetica Neue Light"/>
+                <w:color w:val="7F7F7F"/>
+                <w:sz w:val="24"/>
+                <w:szCs w:val="24"/>
+              </w:rPr>
+              <w:t>Exercise 7</w:t>
+            </w:r>
+          </w:p>
+          <w:p>
+            <w:pPr>
+              <w:pStyle w:val="8"/>
+              <w:spacing w:line="360" w:lineRule="auto"/>
+              <w:ind w:right="425"/>
+              <w:rPr>
+                <w:rFonts w:hint="default" w:ascii="Helvetica Neue Light" w:hAnsi="Helvetica Neue Light" w:eastAsia="Helvetica Neue Light" w:cs="Helvetica Neue Light"/>
+                <w:color w:val="7F7F7F"/>
+                <w:sz w:val="24"/>
+                <w:szCs w:val="24"/>
+                <w:lang w:val="en-US"/>
+              </w:rPr>
+            </w:pPr>
+            <w:r>
+              <w:rPr>
+                <w:rFonts w:hint="default" w:ascii="Helvetica Neue Light" w:hAnsi="Helvetica Neue Light" w:eastAsia="Helvetica Neue Light" w:cs="Helvetica Neue Light"/>
+                <w:color w:val="7F7F7F"/>
+                <w:sz w:val="24"/>
+                <w:szCs w:val="24"/>
+                <w:lang w:val="en-US"/>
+              </w:rPr>
+              <w:t>Learned how to iterate through loops with a beginning and end</w:t>
+            </w:r>
+          </w:p>
+          <w:p>
+            <w:pPr>
+              <w:pStyle w:val="8"/>
+              <w:spacing w:line="360" w:lineRule="auto"/>
+              <w:ind w:right="425"/>
+              <w:rPr>
+                <w:rFonts w:hint="default" w:ascii="Helvetica Neue Light" w:hAnsi="Helvetica Neue Light" w:eastAsia="Helvetica Neue Light" w:cs="Helvetica Neue Light"/>
+                <w:color w:val="7F7F7F"/>
+                <w:sz w:val="24"/>
+                <w:szCs w:val="24"/>
+                <w:lang w:val="en-US"/>
+              </w:rPr>
+            </w:pPr>
+          </w:p>
+          <w:p>
+            <w:pPr>
+              <w:pStyle w:val="8"/>
+              <w:spacing w:line="360" w:lineRule="auto"/>
+              <w:ind w:right="425"/>
+              <w:rPr>
+                <w:rFonts w:ascii="Helvetica Neue Light" w:hAnsi="Helvetica Neue Light" w:eastAsia="Helvetica Neue Light" w:cs="Helvetica Neue Light"/>
+                <w:color w:val="7F7F7F"/>
+                <w:sz w:val="24"/>
+                <w:szCs w:val="24"/>
+              </w:rPr>
+            </w:pPr>
+            <w:r>
+              <w:rPr>
+                <w:rFonts w:ascii="Helvetica Neue Light" w:hAnsi="Helvetica Neue Light" w:eastAsia="Helvetica Neue Light" w:cs="Helvetica Neue Light"/>
+                <w:color w:val="7F7F7F"/>
+                <w:sz w:val="24"/>
+                <w:szCs w:val="24"/>
+              </w:rPr>
+              <w:t>Exercise 8</w:t>
+            </w:r>
+          </w:p>
+          <w:p>
+            <w:pPr>
+              <w:pStyle w:val="8"/>
+              <w:spacing w:line="360" w:lineRule="auto"/>
+              <w:ind w:right="425"/>
+              <w:rPr>
+                <w:rFonts w:hint="default" w:ascii="Helvetica Neue Light" w:hAnsi="Helvetica Neue Light" w:eastAsia="Helvetica Neue Light" w:cs="Helvetica Neue Light"/>
+                <w:color w:val="7F7F7F"/>
+                <w:sz w:val="24"/>
+                <w:szCs w:val="24"/>
+                <w:lang w:val="en-US"/>
+              </w:rPr>
+            </w:pPr>
+            <w:r>
+              <w:rPr>
+                <w:rFonts w:hint="default" w:ascii="Helvetica Neue Light" w:hAnsi="Helvetica Neue Light" w:eastAsia="Helvetica Neue Light" w:cs="Helvetica Neue Light"/>
+                <w:color w:val="7F7F7F"/>
+                <w:sz w:val="24"/>
+                <w:szCs w:val="24"/>
+                <w:lang w:val="en-US"/>
+              </w:rPr>
+              <w:t>Learned how to search through a list</w:t>
+            </w:r>
+          </w:p>
+          <w:p>
+            <w:pPr>
+              <w:pStyle w:val="8"/>
+              <w:spacing w:line="360" w:lineRule="auto"/>
+              <w:ind w:right="425"/>
+              <w:rPr>
+                <w:rFonts w:ascii="Helvetica Neue Light" w:hAnsi="Helvetica Neue Light" w:eastAsia="Helvetica Neue Light" w:cs="Helvetica Neue Light"/>
+                <w:color w:val="7F7F7F"/>
+                <w:sz w:val="24"/>
+                <w:szCs w:val="24"/>
+              </w:rPr>
+            </w:pPr>
+          </w:p>
+          <w:p>
+            <w:pPr>
+              <w:pStyle w:val="8"/>
+              <w:spacing w:line="360" w:lineRule="auto"/>
+              <w:ind w:right="425"/>
+              <w:rPr>
+                <w:rFonts w:ascii="Helvetica Neue Light" w:hAnsi="Helvetica Neue Light" w:eastAsia="Helvetica Neue Light" w:cs="Helvetica Neue Light"/>
+                <w:color w:val="7F7F7F"/>
+                <w:sz w:val="24"/>
+                <w:szCs w:val="24"/>
+              </w:rPr>
+            </w:pPr>
+            <w:r>
+              <w:rPr>
+                <w:rFonts w:ascii="Helvetica Neue Light" w:hAnsi="Helvetica Neue Light" w:eastAsia="Helvetica Neue Light" w:cs="Helvetica Neue Light"/>
+                <w:color w:val="7F7F7F"/>
+                <w:sz w:val="24"/>
+                <w:szCs w:val="24"/>
+              </w:rPr>
+              <w:t>Exercise 9</w:t>
+            </w:r>
+          </w:p>
+          <w:p>
+            <w:pPr>
+              <w:pStyle w:val="8"/>
+              <w:spacing w:line="360" w:lineRule="auto"/>
+              <w:ind w:right="425"/>
+              <w:rPr>
+                <w:rFonts w:hint="default" w:ascii="Helvetica Neue Light" w:hAnsi="Helvetica Neue Light" w:eastAsia="Helvetica Neue Light" w:cs="Helvetica Neue Light"/>
+                <w:color w:val="7F7F7F"/>
+                <w:sz w:val="24"/>
+                <w:szCs w:val="24"/>
+                <w:lang w:val="en-US"/>
+              </w:rPr>
+            </w:pPr>
+            <w:r>
+              <w:rPr>
+                <w:rFonts w:hint="default" w:ascii="Helvetica Neue Light" w:hAnsi="Helvetica Neue Light" w:eastAsia="Helvetica Neue Light" w:cs="Helvetica Neue Light"/>
+                <w:color w:val="7F7F7F"/>
+                <w:sz w:val="24"/>
+                <w:szCs w:val="24"/>
+                <w:lang w:val="en-US"/>
+              </w:rPr>
+              <w:t>Learned how to use functions</w:t>
+            </w:r>
+          </w:p>
+          <w:p>
+            <w:pPr>
+              <w:pStyle w:val="8"/>
+              <w:spacing w:line="360" w:lineRule="auto"/>
+              <w:ind w:right="425"/>
+              <w:rPr>
+                <w:rFonts w:ascii="Helvetica Neue Light" w:hAnsi="Helvetica Neue Light" w:eastAsia="Helvetica Neue Light" w:cs="Helvetica Neue Light"/>
+                <w:color w:val="7F7F7F"/>
+                <w:sz w:val="24"/>
+                <w:szCs w:val="24"/>
+              </w:rPr>
+            </w:pPr>
+            <w:r>
+              <w:rPr>
+                <w:rFonts w:hint="default" w:ascii="Helvetica Neue Light" w:hAnsi="Helvetica Neue Light" w:eastAsia="Helvetica Neue Light" w:cs="Helvetica Neue Light"/>
+                <w:color w:val="7F7F7F"/>
+                <w:sz w:val="24"/>
+                <w:szCs w:val="24"/>
+                <w:lang w:val="en-US"/>
+              </w:rPr>
+              <w:t>Learned how to execute programs in the main level</w:t>
+            </w:r>
+          </w:p>
+          <w:p>
+            <w:pPr>
+              <w:pStyle w:val="8"/>
+              <w:spacing w:line="360" w:lineRule="auto"/>
+              <w:ind w:right="425"/>
+              <w:rPr>
+                <w:rFonts w:ascii="Helvetica Neue Light" w:hAnsi="Helvetica Neue Light" w:eastAsia="Helvetica Neue Light" w:cs="Helvetica Neue Light"/>
+                <w:color w:val="7F7F7F"/>
+                <w:sz w:val="24"/>
+                <w:szCs w:val="24"/>
+              </w:rPr>
+            </w:pPr>
+            <w:r>
+              <w:rPr>
+                <w:rFonts w:ascii="Helvetica Neue Light" w:hAnsi="Helvetica Neue Light" w:eastAsia="Helvetica Neue Light" w:cs="Helvetica Neue Light"/>
+                <w:color w:val="7F7F7F"/>
+                <w:sz w:val="24"/>
+                <w:szCs w:val="24"/>
+              </w:rPr>
+              <w:t>Exercise 10</w:t>
+            </w:r>
+          </w:p>
+          <w:p>
+            <w:pPr>
+              <w:pStyle w:val="8"/>
+              <w:spacing w:line="360" w:lineRule="auto"/>
+              <w:ind w:right="425"/>
+              <w:rPr>
+                <w:rFonts w:hint="default" w:ascii="Helvetica Neue Light" w:hAnsi="Helvetica Neue Light" w:eastAsia="Helvetica Neue Light" w:cs="Helvetica Neue Light"/>
+                <w:color w:val="7F7F7F"/>
+                <w:sz w:val="24"/>
+                <w:szCs w:val="24"/>
+                <w:lang w:val="en-US"/>
+              </w:rPr>
+            </w:pPr>
+            <w:r>
+              <w:rPr>
+                <w:rFonts w:hint="default" w:ascii="Helvetica Neue Light" w:hAnsi="Helvetica Neue Light" w:eastAsia="Helvetica Neue Light" w:cs="Helvetica Neue Light"/>
+                <w:color w:val="7F7F7F"/>
+                <w:sz w:val="24"/>
+                <w:szCs w:val="24"/>
+                <w:lang w:val="en-US"/>
+              </w:rPr>
+              <w:t>Learned how to use the modulo operator</w:t>
+            </w:r>
             <w:bookmarkStart w:id="2" w:name="_GoBack"/>
             <w:bookmarkEnd w:id="2"/>
-          </w:p>
-          <w:p>
-            <w:pPr>
-              <w:pStyle w:val="8"/>
-              <w:spacing w:line="360" w:lineRule="auto"/>
-              <w:ind w:right="425"/>
-              <w:rPr>
-                <w:rFonts w:ascii="Helvetica Neue Light" w:hAnsi="Helvetica Neue Light" w:eastAsia="Helvetica Neue Light" w:cs="Helvetica Neue Light"/>
-                <w:color w:val="7F7F7F"/>
-                <w:sz w:val="24"/>
-                <w:szCs w:val="24"/>
-              </w:rPr>
-            </w:pPr>
-            <w:r>
-              <w:rPr>
-                <w:rFonts w:ascii="Helvetica Neue Light" w:hAnsi="Helvetica Neue Light" w:eastAsia="Helvetica Neue Light" w:cs="Helvetica Neue Light"/>
-                <w:color w:val="7F7F7F"/>
-                <w:sz w:val="24"/>
-                <w:szCs w:val="24"/>
-              </w:rPr>
-              <w:t>Exercise 3</w:t>
-            </w:r>
-          </w:p>
-          <w:p>
-            <w:pPr>
-              <w:pStyle w:val="8"/>
-              <w:spacing w:line="360" w:lineRule="auto"/>
-              <w:ind w:right="425"/>
-              <w:rPr>
-                <w:rFonts w:hint="default" w:ascii="Helvetica Neue Light" w:hAnsi="Helvetica Neue Light" w:eastAsia="Helvetica Neue Light" w:cs="Helvetica Neue Light"/>
-                <w:color w:val="7F7F7F"/>
-                <w:sz w:val="24"/>
-                <w:szCs w:val="24"/>
-                <w:lang w:val="en-US"/>
-              </w:rPr>
-            </w:pPr>
-            <w:r>
-              <w:rPr>
-                <w:rFonts w:hint="default" w:ascii="Helvetica Neue Light" w:hAnsi="Helvetica Neue Light" w:eastAsia="Helvetica Neue Light" w:cs="Helvetica Neue Light"/>
-                <w:color w:val="7F7F7F"/>
-                <w:sz w:val="24"/>
-                <w:szCs w:val="24"/>
-                <w:lang w:val="en-US"/>
-              </w:rPr>
-              <w:t>Learned how to create a dictionary.</w:t>
-            </w:r>
-          </w:p>
-          <w:p>
-            <w:pPr>
-              <w:pStyle w:val="8"/>
-              <w:spacing w:line="360" w:lineRule="auto"/>
-              <w:ind w:right="425"/>
-              <w:rPr>
-                <w:rFonts w:hint="default" w:ascii="Helvetica Neue Light" w:hAnsi="Helvetica Neue Light" w:eastAsia="Helvetica Neue Light" w:cs="Helvetica Neue Light"/>
-                <w:color w:val="7F7F7F"/>
-                <w:sz w:val="24"/>
-                <w:szCs w:val="24"/>
-                <w:lang w:val="en-US"/>
-              </w:rPr>
-            </w:pPr>
-            <w:r>
-              <w:rPr>
-                <w:rFonts w:hint="default" w:ascii="Helvetica Neue Light" w:hAnsi="Helvetica Neue Light" w:eastAsia="Helvetica Neue Light" w:cs="Helvetica Neue Light"/>
-                <w:color w:val="7F7F7F"/>
-                <w:sz w:val="24"/>
-                <w:szCs w:val="24"/>
-                <w:lang w:val="en-US"/>
-              </w:rPr>
-              <w:t>Learned how to use dictionaries.</w:t>
-            </w:r>
-          </w:p>
-          <w:p>
-            <w:pPr>
-              <w:pStyle w:val="8"/>
-              <w:spacing w:line="360" w:lineRule="auto"/>
-              <w:ind w:right="425"/>
-              <w:rPr>
-                <w:rFonts w:ascii="Helvetica Neue Light" w:hAnsi="Helvetica Neue Light" w:eastAsia="Helvetica Neue Light" w:cs="Helvetica Neue Light"/>
-                <w:color w:val="7F7F7F"/>
-                <w:sz w:val="24"/>
-                <w:szCs w:val="24"/>
-              </w:rPr>
-            </w:pPr>
-            <w:r>
-              <w:rPr>
-                <w:rFonts w:ascii="Helvetica Neue Light" w:hAnsi="Helvetica Neue Light" w:eastAsia="Helvetica Neue Light" w:cs="Helvetica Neue Light"/>
-                <w:color w:val="7F7F7F"/>
-                <w:sz w:val="24"/>
-                <w:szCs w:val="24"/>
-              </w:rPr>
-              <w:t>Exercise 4</w:t>
-            </w:r>
-          </w:p>
-          <w:p>
-            <w:pPr>
-              <w:pStyle w:val="8"/>
-              <w:spacing w:line="360" w:lineRule="auto"/>
-              <w:ind w:right="425"/>
-              <w:rPr>
-                <w:rFonts w:ascii="Helvetica Neue Light" w:hAnsi="Helvetica Neue Light" w:eastAsia="Helvetica Neue Light" w:cs="Helvetica Neue Light"/>
-                <w:color w:val="7F7F7F"/>
-                <w:sz w:val="24"/>
-                <w:szCs w:val="24"/>
-              </w:rPr>
-            </w:pPr>
-            <w:r>
-              <w:rPr>
-                <w:rFonts w:hint="default" w:ascii="Helvetica Neue Light" w:hAnsi="Helvetica Neue Light" w:eastAsia="Helvetica Neue Light" w:cs="Helvetica Neue Light"/>
-                <w:color w:val="7F7F7F"/>
-                <w:sz w:val="24"/>
-                <w:szCs w:val="24"/>
-                <w:lang w:val="en-US"/>
-              </w:rPr>
-              <w:t>Complete</w:t>
-            </w:r>
-          </w:p>
-          <w:p>
-            <w:pPr>
-              <w:pStyle w:val="8"/>
-              <w:spacing w:line="360" w:lineRule="auto"/>
-              <w:ind w:right="425"/>
-              <w:rPr>
-                <w:rFonts w:ascii="Helvetica Neue Light" w:hAnsi="Helvetica Neue Light" w:eastAsia="Helvetica Neue Light" w:cs="Helvetica Neue Light"/>
-                <w:color w:val="7F7F7F"/>
-                <w:sz w:val="24"/>
-                <w:szCs w:val="24"/>
-              </w:rPr>
-            </w:pPr>
-          </w:p>
-          <w:p>
-            <w:pPr>
-              <w:pStyle w:val="8"/>
-              <w:spacing w:line="360" w:lineRule="auto"/>
-              <w:ind w:right="425"/>
-              <w:rPr>
-                <w:rFonts w:ascii="Helvetica Neue Light" w:hAnsi="Helvetica Neue Light" w:eastAsia="Helvetica Neue Light" w:cs="Helvetica Neue Light"/>
-                <w:color w:val="7F7F7F"/>
-                <w:sz w:val="24"/>
-                <w:szCs w:val="24"/>
-              </w:rPr>
-            </w:pPr>
-            <w:r>
-              <w:rPr>
-                <w:rFonts w:ascii="Helvetica Neue Light" w:hAnsi="Helvetica Neue Light" w:eastAsia="Helvetica Neue Light" w:cs="Helvetica Neue Light"/>
-                <w:color w:val="7F7F7F"/>
-                <w:sz w:val="24"/>
-                <w:szCs w:val="24"/>
-              </w:rPr>
-              <w:t>Exercise 5</w:t>
-            </w:r>
-          </w:p>
-          <w:p>
-            <w:pPr>
-              <w:pStyle w:val="8"/>
-              <w:spacing w:line="360" w:lineRule="auto"/>
-              <w:ind w:right="425"/>
-              <w:rPr>
-                <w:rFonts w:hint="default" w:ascii="Helvetica Neue Light" w:hAnsi="Helvetica Neue Light" w:eastAsia="Helvetica Neue Light" w:cs="Helvetica Neue Light"/>
-                <w:color w:val="7F7F7F"/>
-                <w:sz w:val="24"/>
-                <w:szCs w:val="24"/>
-                <w:lang w:val="en-US"/>
-              </w:rPr>
-            </w:pPr>
-            <w:r>
-              <w:rPr>
-                <w:rFonts w:hint="default" w:ascii="Helvetica Neue Light" w:hAnsi="Helvetica Neue Light" w:eastAsia="Helvetica Neue Light" w:cs="Helvetica Neue Light"/>
-                <w:color w:val="7F7F7F"/>
-                <w:sz w:val="24"/>
-                <w:szCs w:val="24"/>
-                <w:lang w:val="en-US"/>
-              </w:rPr>
-              <w:t>Complete</w:t>
-            </w:r>
-          </w:p>
-          <w:p>
-            <w:pPr>
-              <w:pStyle w:val="8"/>
-              <w:spacing w:line="360" w:lineRule="auto"/>
-              <w:ind w:right="425"/>
-              <w:rPr>
-                <w:rFonts w:hint="default" w:ascii="Helvetica Neue Light" w:hAnsi="Helvetica Neue Light" w:eastAsia="Helvetica Neue Light" w:cs="Helvetica Neue Light"/>
-                <w:color w:val="7F7F7F"/>
-                <w:sz w:val="24"/>
-                <w:szCs w:val="24"/>
-                <w:lang w:val="en-US"/>
-              </w:rPr>
-            </w:pPr>
-          </w:p>
-          <w:p>
-            <w:pPr>
-              <w:pStyle w:val="8"/>
-              <w:spacing w:line="360" w:lineRule="auto"/>
-              <w:ind w:right="425"/>
-              <w:rPr>
-                <w:rFonts w:ascii="Helvetica Neue Light" w:hAnsi="Helvetica Neue Light" w:eastAsia="Helvetica Neue Light" w:cs="Helvetica Neue Light"/>
-                <w:color w:val="7F7F7F"/>
-                <w:sz w:val="24"/>
-                <w:szCs w:val="24"/>
-              </w:rPr>
-            </w:pPr>
-            <w:r>
-              <w:rPr>
-                <w:rFonts w:ascii="Helvetica Neue Light" w:hAnsi="Helvetica Neue Light" w:eastAsia="Helvetica Neue Light" w:cs="Helvetica Neue Light"/>
-                <w:color w:val="7F7F7F"/>
-                <w:sz w:val="24"/>
-                <w:szCs w:val="24"/>
-              </w:rPr>
-              <w:t>Exercise 6</w:t>
-            </w:r>
-          </w:p>
-          <w:p>
-            <w:pPr>
-              <w:pStyle w:val="8"/>
-              <w:spacing w:line="360" w:lineRule="auto"/>
-              <w:ind w:right="425"/>
-              <w:rPr>
-                <w:rFonts w:ascii="Helvetica Neue Light" w:hAnsi="Helvetica Neue Light" w:eastAsia="Helvetica Neue Light" w:cs="Helvetica Neue Light"/>
-                <w:color w:val="7F7F7F"/>
-                <w:sz w:val="24"/>
-                <w:szCs w:val="24"/>
-              </w:rPr>
-            </w:pPr>
-            <w:r>
-              <w:rPr>
-                <w:rFonts w:hint="default" w:ascii="Helvetica Neue Light" w:hAnsi="Helvetica Neue Light" w:eastAsia="Helvetica Neue Light" w:cs="Helvetica Neue Light"/>
-                <w:color w:val="7F7F7F"/>
-                <w:sz w:val="24"/>
-                <w:szCs w:val="24"/>
-                <w:lang w:val="en-US"/>
-              </w:rPr>
-              <w:t>Complete</w:t>
-            </w:r>
-          </w:p>
-          <w:p>
-            <w:pPr>
-              <w:pStyle w:val="8"/>
-              <w:spacing w:line="360" w:lineRule="auto"/>
-              <w:ind w:right="425"/>
-              <w:rPr>
-                <w:rFonts w:ascii="Helvetica Neue Light" w:hAnsi="Helvetica Neue Light" w:eastAsia="Helvetica Neue Light" w:cs="Helvetica Neue Light"/>
-                <w:color w:val="7F7F7F"/>
-                <w:sz w:val="24"/>
-                <w:szCs w:val="24"/>
-              </w:rPr>
-            </w:pPr>
-          </w:p>
-          <w:p>
-            <w:pPr>
-              <w:pStyle w:val="8"/>
-              <w:spacing w:line="360" w:lineRule="auto"/>
-              <w:ind w:right="425"/>
-              <w:rPr>
-                <w:rFonts w:ascii="Helvetica Neue Light" w:hAnsi="Helvetica Neue Light" w:eastAsia="Helvetica Neue Light" w:cs="Helvetica Neue Light"/>
-                <w:color w:val="7F7F7F"/>
-                <w:sz w:val="24"/>
-                <w:szCs w:val="24"/>
-              </w:rPr>
-            </w:pPr>
-            <w:r>
-              <w:rPr>
-                <w:rFonts w:ascii="Helvetica Neue Light" w:hAnsi="Helvetica Neue Light" w:eastAsia="Helvetica Neue Light" w:cs="Helvetica Neue Light"/>
-                <w:color w:val="7F7F7F"/>
-                <w:sz w:val="24"/>
-                <w:szCs w:val="24"/>
-              </w:rPr>
-              <w:t>Exercise 7</w:t>
-            </w:r>
-          </w:p>
-          <w:p>
-            <w:pPr>
-              <w:pStyle w:val="8"/>
-              <w:spacing w:line="360" w:lineRule="auto"/>
-              <w:ind w:right="425"/>
-              <w:rPr>
-                <w:rFonts w:ascii="Helvetica Neue Light" w:hAnsi="Helvetica Neue Light" w:eastAsia="Helvetica Neue Light" w:cs="Helvetica Neue Light"/>
-                <w:color w:val="7F7F7F"/>
-                <w:sz w:val="24"/>
-                <w:szCs w:val="24"/>
-              </w:rPr>
-            </w:pPr>
-            <w:r>
-              <w:rPr>
-                <w:rFonts w:hint="default" w:ascii="Helvetica Neue Light" w:hAnsi="Helvetica Neue Light" w:eastAsia="Helvetica Neue Light" w:cs="Helvetica Neue Light"/>
-                <w:color w:val="7F7F7F"/>
-                <w:sz w:val="24"/>
-                <w:szCs w:val="24"/>
-                <w:lang w:val="en-US"/>
-              </w:rPr>
-              <w:t>Complete</w:t>
-            </w:r>
-          </w:p>
-          <w:p>
-            <w:pPr>
-              <w:pStyle w:val="8"/>
-              <w:spacing w:line="360" w:lineRule="auto"/>
-              <w:ind w:right="425"/>
-              <w:rPr>
-                <w:rFonts w:ascii="Helvetica Neue Light" w:hAnsi="Helvetica Neue Light" w:eastAsia="Helvetica Neue Light" w:cs="Helvetica Neue Light"/>
-                <w:color w:val="7F7F7F"/>
-                <w:sz w:val="24"/>
-                <w:szCs w:val="24"/>
-              </w:rPr>
-            </w:pPr>
-          </w:p>
-          <w:p>
-            <w:pPr>
-              <w:pStyle w:val="8"/>
-              <w:spacing w:line="360" w:lineRule="auto"/>
-              <w:ind w:right="425"/>
-              <w:rPr>
-                <w:rFonts w:ascii="Helvetica Neue Light" w:hAnsi="Helvetica Neue Light" w:eastAsia="Helvetica Neue Light" w:cs="Helvetica Neue Light"/>
-                <w:color w:val="7F7F7F"/>
-                <w:sz w:val="24"/>
-                <w:szCs w:val="24"/>
-              </w:rPr>
-            </w:pPr>
-            <w:r>
-              <w:rPr>
-                <w:rFonts w:ascii="Helvetica Neue Light" w:hAnsi="Helvetica Neue Light" w:eastAsia="Helvetica Neue Light" w:cs="Helvetica Neue Light"/>
-                <w:color w:val="7F7F7F"/>
-                <w:sz w:val="24"/>
-                <w:szCs w:val="24"/>
-              </w:rPr>
-              <w:t>Exercise 8</w:t>
-            </w:r>
-          </w:p>
-          <w:p>
-            <w:pPr>
-              <w:pStyle w:val="8"/>
-              <w:spacing w:line="360" w:lineRule="auto"/>
-              <w:ind w:right="425"/>
-              <w:rPr>
-                <w:rFonts w:ascii="Helvetica Neue Light" w:hAnsi="Helvetica Neue Light" w:eastAsia="Helvetica Neue Light" w:cs="Helvetica Neue Light"/>
-                <w:color w:val="7F7F7F"/>
-                <w:sz w:val="24"/>
-                <w:szCs w:val="24"/>
-              </w:rPr>
-            </w:pPr>
-            <w:r>
-              <w:rPr>
-                <w:rFonts w:hint="default" w:ascii="Helvetica Neue Light" w:hAnsi="Helvetica Neue Light" w:eastAsia="Helvetica Neue Light" w:cs="Helvetica Neue Light"/>
-                <w:color w:val="7F7F7F"/>
-                <w:sz w:val="24"/>
-                <w:szCs w:val="24"/>
-                <w:lang w:val="en-US"/>
-              </w:rPr>
-              <w:t>Complete</w:t>
-            </w:r>
-          </w:p>
-          <w:p>
-            <w:pPr>
-              <w:pStyle w:val="8"/>
-              <w:spacing w:line="360" w:lineRule="auto"/>
-              <w:ind w:right="425"/>
-              <w:rPr>
-                <w:rFonts w:ascii="Helvetica Neue Light" w:hAnsi="Helvetica Neue Light" w:eastAsia="Helvetica Neue Light" w:cs="Helvetica Neue Light"/>
-                <w:color w:val="7F7F7F"/>
-                <w:sz w:val="24"/>
-                <w:szCs w:val="24"/>
-              </w:rPr>
-            </w:pPr>
-          </w:p>
-          <w:p>
-            <w:pPr>
-              <w:pStyle w:val="8"/>
-              <w:spacing w:line="360" w:lineRule="auto"/>
-              <w:ind w:right="425"/>
-              <w:rPr>
-                <w:rFonts w:ascii="Helvetica Neue Light" w:hAnsi="Helvetica Neue Light" w:eastAsia="Helvetica Neue Light" w:cs="Helvetica Neue Light"/>
-                <w:color w:val="7F7F7F"/>
-                <w:sz w:val="24"/>
-                <w:szCs w:val="24"/>
-              </w:rPr>
-            </w:pPr>
-            <w:r>
-              <w:rPr>
-                <w:rFonts w:ascii="Helvetica Neue Light" w:hAnsi="Helvetica Neue Light" w:eastAsia="Helvetica Neue Light" w:cs="Helvetica Neue Light"/>
-                <w:color w:val="7F7F7F"/>
-                <w:sz w:val="24"/>
-                <w:szCs w:val="24"/>
-              </w:rPr>
-              <w:t>Exercise 9</w:t>
-            </w:r>
-          </w:p>
-          <w:p>
-            <w:pPr>
-              <w:pStyle w:val="8"/>
-              <w:spacing w:line="360" w:lineRule="auto"/>
-              <w:ind w:right="425"/>
-              <w:rPr>
-                <w:rFonts w:ascii="Helvetica Neue Light" w:hAnsi="Helvetica Neue Light" w:eastAsia="Helvetica Neue Light" w:cs="Helvetica Neue Light"/>
-                <w:color w:val="7F7F7F"/>
-                <w:sz w:val="24"/>
-                <w:szCs w:val="24"/>
-              </w:rPr>
-            </w:pPr>
-            <w:r>
-              <w:rPr>
-                <w:rFonts w:hint="default" w:ascii="Helvetica Neue Light" w:hAnsi="Helvetica Neue Light" w:eastAsia="Helvetica Neue Light" w:cs="Helvetica Neue Light"/>
-                <w:color w:val="7F7F7F"/>
-                <w:sz w:val="24"/>
-                <w:szCs w:val="24"/>
-                <w:lang w:val="en-US"/>
-              </w:rPr>
-              <w:t>Complete</w:t>
-            </w:r>
-          </w:p>
-          <w:p>
-            <w:pPr>
-              <w:pStyle w:val="8"/>
-              <w:spacing w:line="360" w:lineRule="auto"/>
-              <w:ind w:right="425"/>
-              <w:rPr>
-                <w:rFonts w:ascii="Helvetica Neue Light" w:hAnsi="Helvetica Neue Light" w:eastAsia="Helvetica Neue Light" w:cs="Helvetica Neue Light"/>
-                <w:color w:val="7F7F7F"/>
-                <w:sz w:val="24"/>
-                <w:szCs w:val="24"/>
-              </w:rPr>
-            </w:pPr>
-          </w:p>
-          <w:p>
-            <w:pPr>
-              <w:pStyle w:val="8"/>
-              <w:spacing w:line="360" w:lineRule="auto"/>
-              <w:ind w:right="425"/>
-              <w:rPr>
-                <w:rFonts w:ascii="Helvetica Neue Light" w:hAnsi="Helvetica Neue Light" w:eastAsia="Helvetica Neue Light" w:cs="Helvetica Neue Light"/>
-                <w:color w:val="7F7F7F"/>
-                <w:sz w:val="24"/>
-                <w:szCs w:val="24"/>
-              </w:rPr>
-            </w:pPr>
-            <w:r>
-              <w:rPr>
-                <w:rFonts w:ascii="Helvetica Neue Light" w:hAnsi="Helvetica Neue Light" w:eastAsia="Helvetica Neue Light" w:cs="Helvetica Neue Light"/>
-                <w:color w:val="7F7F7F"/>
-                <w:sz w:val="24"/>
-                <w:szCs w:val="24"/>
-              </w:rPr>
-              <w:t>Exercise 10</w:t>
-            </w:r>
-          </w:p>
-          <w:p>
-            <w:pPr>
-              <w:pStyle w:val="8"/>
-              <w:spacing w:line="360" w:lineRule="auto"/>
-              <w:ind w:right="425"/>
-              <w:rPr>
-                <w:rFonts w:ascii="Helvetica Neue Light" w:hAnsi="Helvetica Neue Light" w:eastAsia="Helvetica Neue Light" w:cs="Helvetica Neue Light"/>
-                <w:color w:val="7F7F7F"/>
-                <w:sz w:val="24"/>
-                <w:szCs w:val="24"/>
-              </w:rPr>
-            </w:pPr>
-            <w:r>
-              <w:rPr>
-                <w:rFonts w:hint="default" w:ascii="Helvetica Neue Light" w:hAnsi="Helvetica Neue Light" w:eastAsia="Helvetica Neue Light" w:cs="Helvetica Neue Light"/>
-                <w:color w:val="7F7F7F"/>
-                <w:sz w:val="24"/>
-                <w:szCs w:val="24"/>
-                <w:lang w:val="en-US"/>
-              </w:rPr>
-              <w:t>Complete</w:t>
-            </w:r>
-          </w:p>
-          <w:p>
-            <w:pPr>
-              <w:pStyle w:val="8"/>
-              <w:spacing w:line="360" w:lineRule="auto"/>
-              <w:ind w:right="425"/>
-              <w:rPr>
-                <w:rFonts w:ascii="Helvetica Neue Light" w:hAnsi="Helvetica Neue Light" w:eastAsia="Helvetica Neue Light" w:cs="Helvetica Neue Light"/>
-                <w:color w:val="7F7F7F"/>
-                <w:sz w:val="24"/>
-                <w:szCs w:val="24"/>
-              </w:rPr>
-            </w:pPr>
           </w:p>
           <w:p>
             <w:pPr>

</xml_diff>